<commit_message>
guard, interceptor, handle error
</commit_message>
<xml_diff>
--- a/doc/CNN and OCR.docx
+++ b/doc/CNN and OCR.docx
@@ -9,59 +9,74 @@
           <w:ilvl w:val="0"/>
           <w:numId w:val="3"/>
         </w:numPr>
-      </w:pPr>
-      <w:r>
+        <w:rPr>
+          <w:rFonts w:asciiTheme="minorBidi" w:hAnsiTheme="minorBidi"/>
+          <w:szCs w:val="22"/>
+        </w:rPr>
+      </w:pPr>
+      <w:r>
+        <w:rPr>
+          <w:rFonts w:asciiTheme="minorBidi" w:hAnsiTheme="minorBidi"/>
+          <w:szCs w:val="22"/>
+        </w:rPr>
         <w:t xml:space="preserve">CNN </w:t>
       </w:r>
       <w:r>
         <w:rPr>
-          <w:rFonts w:hint="cs"/>
+          <w:rFonts w:asciiTheme="minorBidi" w:hAnsiTheme="minorBidi"/>
+          <w:szCs w:val="22"/>
           <w:cs/>
         </w:rPr>
         <w:t xml:space="preserve">คือ </w:t>
       </w:r>
       <w:r>
+        <w:rPr>
+          <w:rFonts w:asciiTheme="minorBidi" w:hAnsiTheme="minorBidi"/>
+          <w:szCs w:val="22"/>
+        </w:rPr>
         <w:t>Deep Learning</w:t>
       </w:r>
       <w:r>
         <w:rPr>
-          <w:rFonts w:hint="cs"/>
-          <w:cs/>
-        </w:rPr>
-        <w:t xml:space="preserve"> ชนิดหนึ่ง ที่ใช้</w:t>
-      </w:r>
-      <w:r>
-        <w:rPr>
-          <w:cs/>
-        </w:rPr>
-        <w:t>โครงข่ายประสาทเทียม</w:t>
-      </w:r>
-      <w:r>
-        <w:rPr>
-          <w:rFonts w:hint="cs"/>
-          <w:cs/>
-        </w:rPr>
-        <w:t xml:space="preserve"> ที่จะจำลองการมองเห็นเป็นพื้นที่ย่อยๆ และนำมาผสานกัน เพื่อดูว่าสิ่งนี้คืออะไร จะมีการแยกลักษณะของพื้นที่นั้นๆ ตั้งแต่ จุด เส้นแต่ละแนว พื้นผิว </w:t>
-      </w:r>
-      <w:r>
-        <w:rPr>
-          <w:rFonts w:hint="cs"/>
+          <w:rFonts w:asciiTheme="minorBidi" w:hAnsiTheme="minorBidi"/>
+          <w:szCs w:val="22"/>
+          <w:cs/>
+        </w:rPr>
+        <w:t xml:space="preserve"> ชนิดหนึ่ง ที่ใช้โครงข่ายประสาทเทียม ที่จะจำลองการมองเห็นเป็นพื้นที่</w:t>
+      </w:r>
+      <w:proofErr w:type="spellStart"/>
+      <w:r>
+        <w:rPr>
+          <w:rFonts w:asciiTheme="minorBidi" w:hAnsiTheme="minorBidi"/>
+          <w:szCs w:val="22"/>
+          <w:cs/>
+        </w:rPr>
+        <w:t>ย่อยๆ</w:t>
+      </w:r>
+      <w:proofErr w:type="spellEnd"/>
+      <w:r>
+        <w:rPr>
+          <w:rFonts w:asciiTheme="minorBidi" w:hAnsiTheme="minorBidi"/>
+          <w:szCs w:val="22"/>
+          <w:cs/>
+        </w:rPr>
+        <w:t xml:space="preserve"> และนำมาผสานกัน เพื่อดูว่าสิ่งนี้คืออะไร จะมีการแยกลักษณะของพื้นที่นั้นๆ ตั้งแต่ จุด เส้นแต่ละแนว พื้นผิว </w:t>
+      </w:r>
+      <w:r>
+        <w:rPr>
+          <w:rFonts w:asciiTheme="minorBidi" w:hAnsiTheme="minorBidi"/>
+          <w:szCs w:val="22"/>
           <w:cs/>
         </w:rPr>
         <w:t>ลวดลาย ไปจนถึง วัตถุ</w:t>
       </w:r>
       <w:r>
         <w:rPr>
-          <w:rFonts w:hint="cs"/>
-          <w:cs/>
-        </w:rPr>
-        <w:t xml:space="preserve"> ใช้เพื่อก</w:t>
-      </w:r>
-      <w:r>
-        <w:rPr>
-          <w:cs/>
-        </w:rPr>
-        <w:t>ารจำแนกข้อมูลประเภทรูปภาพ</w:t>
+          <w:rFonts w:asciiTheme="minorBidi" w:hAnsiTheme="minorBidi"/>
+          <w:szCs w:val="22"/>
+          <w:cs/>
+        </w:rPr>
+        <w:t xml:space="preserve"> ใช้เพื่อการจำแนกข้อมูลประเภทรูปภาพ</w:t>
       </w:r>
     </w:p>
     <w:p>
@@ -71,277 +86,361 @@
           <w:ilvl w:val="0"/>
           <w:numId w:val="4"/>
         </w:numPr>
-      </w:pPr>
-      <w:r>
-        <w:rPr>
-          <w:rFonts w:hint="cs"/>
+        <w:rPr>
+          <w:rFonts w:asciiTheme="minorBidi" w:hAnsiTheme="minorBidi"/>
+          <w:szCs w:val="22"/>
+        </w:rPr>
+      </w:pPr>
+      <w:r>
+        <w:rPr>
+          <w:rFonts w:asciiTheme="minorBidi" w:hAnsiTheme="minorBidi"/>
+          <w:szCs w:val="22"/>
           <w:cs/>
         </w:rPr>
         <w:t xml:space="preserve">ลักษณะการทำงาน </w:t>
       </w:r>
       <w:r>
         <w:rPr>
+          <w:rFonts w:asciiTheme="minorBidi" w:hAnsiTheme="minorBidi"/>
+          <w:szCs w:val="22"/>
           <w:cs/>
         </w:rPr>
         <w:t>เริ่มจากการ</w:t>
       </w:r>
       <w:r>
         <w:rPr>
-          <w:rFonts w:hint="cs"/>
+          <w:rFonts w:asciiTheme="minorBidi" w:hAnsiTheme="minorBidi"/>
+          <w:szCs w:val="22"/>
           <w:cs/>
         </w:rPr>
         <w:t>นำ</w:t>
       </w:r>
       <w:r>
         <w:rPr>
-          <w:rFonts w:hint="cs"/>
+          <w:rFonts w:asciiTheme="minorBidi" w:hAnsiTheme="minorBidi"/>
+          <w:szCs w:val="22"/>
           <w:cs/>
         </w:rPr>
         <w:t xml:space="preserve"> </w:t>
       </w:r>
       <w:r>
+        <w:rPr>
+          <w:rFonts w:asciiTheme="minorBidi" w:hAnsiTheme="minorBidi"/>
+          <w:szCs w:val="22"/>
+        </w:rPr>
         <w:t>filter</w:t>
       </w:r>
       <w:r>
         <w:rPr>
-          <w:rFonts w:hint="cs"/>
+          <w:rFonts w:asciiTheme="minorBidi" w:hAnsiTheme="minorBidi"/>
+          <w:szCs w:val="22"/>
           <w:cs/>
         </w:rPr>
         <w:t xml:space="preserve"> หรือ </w:t>
       </w:r>
-      <w:r>
+      <w:proofErr w:type="spellStart"/>
+      <w:r>
+        <w:rPr>
+          <w:rFonts w:asciiTheme="minorBidi" w:hAnsiTheme="minorBidi"/>
+          <w:szCs w:val="22"/>
+        </w:rPr>
         <w:t>kernal</w:t>
       </w:r>
-      <w:r>
-        <w:rPr>
-          <w:rFonts w:hint="cs"/>
+      <w:proofErr w:type="spellEnd"/>
+      <w:r>
+        <w:rPr>
+          <w:rFonts w:asciiTheme="minorBidi" w:hAnsiTheme="minorBidi"/>
+          <w:szCs w:val="22"/>
           <w:cs/>
         </w:rPr>
         <w:t xml:space="preserve"> หลายๆ</w:t>
       </w:r>
       <w:r>
+        <w:rPr>
+          <w:rFonts w:asciiTheme="minorBidi" w:hAnsiTheme="minorBidi"/>
+          <w:szCs w:val="22"/>
+        </w:rPr>
+        <w:t xml:space="preserve"> filter</w:t>
+      </w:r>
+      <w:r>
+        <w:rPr>
+          <w:rFonts w:asciiTheme="minorBidi" w:hAnsiTheme="minorBidi"/>
+          <w:szCs w:val="22"/>
+          <w:cs/>
+        </w:rPr>
+        <w:t xml:space="preserve"> ที่สำคัญ</w:t>
+      </w:r>
+      <w:r>
+        <w:rPr>
+          <w:rFonts w:asciiTheme="minorBidi" w:hAnsiTheme="minorBidi"/>
+          <w:szCs w:val="22"/>
+          <w:cs/>
+        </w:rPr>
         <w:t xml:space="preserve"> </w:t>
       </w:r>
       <w:r>
+        <w:rPr>
+          <w:rFonts w:asciiTheme="minorBidi" w:hAnsiTheme="minorBidi"/>
+          <w:szCs w:val="22"/>
+          <w:cs/>
+        </w:rPr>
+        <w:t>ใช้</w:t>
+      </w:r>
+      <w:r>
+        <w:rPr>
+          <w:rFonts w:asciiTheme="minorBidi" w:hAnsiTheme="minorBidi"/>
+          <w:szCs w:val="22"/>
+          <w:cs/>
+        </w:rPr>
+        <w:t xml:space="preserve">แยกแยะลักษณะหลายๆอย่างประกอบกัน เนื่องจาก </w:t>
+      </w:r>
+      <w:r>
+        <w:rPr>
+          <w:rFonts w:asciiTheme="minorBidi" w:hAnsiTheme="minorBidi"/>
+          <w:szCs w:val="22"/>
+        </w:rPr>
         <w:t>filter</w:t>
       </w:r>
       <w:r>
         <w:rPr>
-          <w:rFonts w:hint="cs"/>
-          <w:cs/>
+          <w:rFonts w:asciiTheme="minorBidi" w:hAnsiTheme="minorBidi"/>
+          <w:szCs w:val="22"/>
+          <w:cs/>
+        </w:rPr>
+        <w:t xml:space="preserve"> 1 ตัว จะดึงลักษณะออกมาได้ 1อย่าง</w:t>
+      </w:r>
+      <w:r>
+        <w:rPr>
+          <w:rFonts w:asciiTheme="minorBidi" w:hAnsiTheme="minorBidi"/>
+          <w:szCs w:val="22"/>
         </w:rPr>
         <w:t xml:space="preserve"> </w:t>
       </w:r>
       <w:r>
         <w:rPr>
-          <w:rFonts w:hint="cs"/>
-          <w:cs/>
-        </w:rPr>
-        <w:t>ที่สำคัญ</w:t>
-      </w:r>
-      <w:r>
-        <w:rPr>
-          <w:rFonts w:hint="cs"/>
+          <w:rFonts w:asciiTheme="minorBidi" w:hAnsiTheme="minorBidi"/>
+          <w:szCs w:val="22"/>
+          <w:cs/>
+        </w:rPr>
+        <w:t>ซึ่งจะแตกต่างกันไป เช่น หาขอบรูป</w:t>
+      </w:r>
+      <w:r>
+        <w:rPr>
+          <w:rFonts w:asciiTheme="minorBidi" w:hAnsiTheme="minorBidi"/>
+          <w:szCs w:val="22"/>
+        </w:rPr>
+        <w:t xml:space="preserve">, </w:t>
+      </w:r>
+      <w:r>
+        <w:rPr>
+          <w:rFonts w:asciiTheme="minorBidi" w:hAnsiTheme="minorBidi"/>
+          <w:szCs w:val="22"/>
+          <w:cs/>
+        </w:rPr>
+        <w:t>หาความเบลอ</w:t>
+      </w:r>
+      <w:r>
+        <w:rPr>
+          <w:rFonts w:asciiTheme="minorBidi" w:hAnsiTheme="minorBidi"/>
+          <w:szCs w:val="22"/>
+        </w:rPr>
+        <w:t xml:space="preserve">, </w:t>
+      </w:r>
+      <w:r>
+        <w:rPr>
+          <w:rFonts w:asciiTheme="minorBidi" w:hAnsiTheme="minorBidi"/>
+          <w:szCs w:val="22"/>
+          <w:cs/>
+        </w:rPr>
+        <w:t>หาความคม โดย</w:t>
+      </w:r>
+      <w:r>
+        <w:rPr>
+          <w:rFonts w:asciiTheme="minorBidi" w:hAnsiTheme="minorBidi"/>
+          <w:szCs w:val="22"/>
+          <w:cs/>
+        </w:rPr>
+        <w:t xml:space="preserve">รูปภาพ </w:t>
+      </w:r>
+      <w:r>
+        <w:rPr>
+          <w:rFonts w:asciiTheme="minorBidi" w:hAnsiTheme="minorBidi"/>
+          <w:szCs w:val="22"/>
+          <w:cs/>
+        </w:rPr>
+        <w:t>จะ</w:t>
+      </w:r>
+      <w:r>
+        <w:rPr>
+          <w:rFonts w:asciiTheme="minorBidi" w:hAnsiTheme="minorBidi"/>
+          <w:szCs w:val="22"/>
+          <w:cs/>
+        </w:rPr>
+        <w:t xml:space="preserve">ประกอบด้วย </w:t>
+      </w:r>
+      <w:r>
+        <w:rPr>
+          <w:rFonts w:asciiTheme="minorBidi" w:hAnsiTheme="minorBidi"/>
+          <w:szCs w:val="22"/>
+        </w:rPr>
+        <w:t>pixel</w:t>
+      </w:r>
+      <w:r>
+        <w:rPr>
+          <w:rFonts w:asciiTheme="minorBidi" w:hAnsiTheme="minorBidi"/>
+          <w:szCs w:val="22"/>
+          <w:cs/>
+        </w:rPr>
+        <w:t xml:space="preserve"> จากนั้น จะเริ่มนำ </w:t>
+      </w:r>
+      <w:r>
+        <w:rPr>
+          <w:rFonts w:asciiTheme="minorBidi" w:hAnsiTheme="minorBidi"/>
+          <w:szCs w:val="22"/>
+        </w:rPr>
+        <w:t xml:space="preserve">filter </w:t>
+      </w:r>
+      <w:r>
+        <w:rPr>
+          <w:rFonts w:asciiTheme="minorBidi" w:hAnsiTheme="minorBidi"/>
+          <w:szCs w:val="22"/>
+          <w:cs/>
+        </w:rPr>
+        <w:t>ไปทาบกับรูปภาพ</w:t>
+      </w:r>
+      <w:r>
+        <w:rPr>
+          <w:rFonts w:asciiTheme="minorBidi" w:hAnsiTheme="minorBidi"/>
+          <w:szCs w:val="22"/>
+          <w:cs/>
+        </w:rPr>
+        <w:t xml:space="preserve">ตามขนาดของ </w:t>
+      </w:r>
+      <w:r>
+        <w:rPr>
+          <w:rFonts w:asciiTheme="minorBidi" w:hAnsiTheme="minorBidi"/>
+          <w:szCs w:val="22"/>
+        </w:rPr>
+        <w:t>filter</w:t>
+      </w:r>
+      <w:r>
+        <w:rPr>
+          <w:rFonts w:asciiTheme="minorBidi" w:hAnsiTheme="minorBidi"/>
+          <w:szCs w:val="22"/>
           <w:cs/>
         </w:rPr>
         <w:t xml:space="preserve"> </w:t>
       </w:r>
       <w:r>
         <w:rPr>
-          <w:rFonts w:hint="cs"/>
-          <w:cs/>
-        </w:rPr>
-        <w:t>ใช้</w:t>
-      </w:r>
-      <w:r>
-        <w:rPr>
-          <w:rFonts w:hint="cs"/>
-          <w:cs/>
-        </w:rPr>
-        <w:t xml:space="preserve">แยกแยะลักษณะหลายๆอย่างประกอบกัน เนื่องจาก </w:t>
-      </w:r>
-      <w:r>
+          <w:rFonts w:asciiTheme="minorBidi" w:hAnsiTheme="minorBidi"/>
+          <w:szCs w:val="22"/>
+          <w:cs/>
+        </w:rPr>
+        <w:t>รูปภาพส่วนที่ทาบกัน</w:t>
+      </w:r>
+      <w:r>
+        <w:rPr>
+          <w:rFonts w:asciiTheme="minorBidi" w:hAnsiTheme="minorBidi"/>
+          <w:szCs w:val="22"/>
+          <w:cs/>
+        </w:rPr>
+        <w:t xml:space="preserve">กับ </w:t>
+      </w:r>
+      <w:r>
+        <w:rPr>
+          <w:rFonts w:asciiTheme="minorBidi" w:hAnsiTheme="minorBidi"/>
+          <w:szCs w:val="22"/>
+        </w:rPr>
         <w:t>filter</w:t>
       </w:r>
       <w:r>
         <w:rPr>
-          <w:rFonts w:hint="cs"/>
-          <w:cs/>
+          <w:rFonts w:asciiTheme="minorBidi" w:hAnsiTheme="minorBidi"/>
+          <w:szCs w:val="22"/>
+          <w:cs/>
+        </w:rPr>
+        <w:t xml:space="preserve"> จะนำค่าแต่ละตำแหน่งไป คูณกัน แบบ </w:t>
+      </w:r>
+      <w:r>
+        <w:rPr>
+          <w:rFonts w:asciiTheme="minorBidi" w:hAnsiTheme="minorBidi"/>
+          <w:szCs w:val="22"/>
+        </w:rPr>
+        <w:t>element-wise</w:t>
+      </w:r>
+      <w:r>
+        <w:rPr>
+          <w:rFonts w:asciiTheme="minorBidi" w:hAnsiTheme="minorBidi"/>
+          <w:szCs w:val="22"/>
+          <w:cs/>
+        </w:rPr>
+        <w:t xml:space="preserve"> และ </w:t>
+      </w:r>
+      <w:r>
+        <w:rPr>
+          <w:rFonts w:asciiTheme="minorBidi" w:hAnsiTheme="minorBidi"/>
+          <w:szCs w:val="22"/>
+        </w:rPr>
+        <w:t xml:space="preserve">sum </w:t>
+      </w:r>
+      <w:r>
+        <w:rPr>
+          <w:rFonts w:asciiTheme="minorBidi" w:hAnsiTheme="minorBidi"/>
+          <w:szCs w:val="22"/>
+          <w:cs/>
+        </w:rPr>
+        <w:t>ออกมา</w:t>
+      </w:r>
+      <w:r>
+        <w:rPr>
+          <w:rFonts w:asciiTheme="minorBidi" w:hAnsiTheme="minorBidi"/>
+          <w:szCs w:val="22"/>
         </w:rPr>
         <w:t xml:space="preserve"> </w:t>
       </w:r>
       <w:r>
         <w:rPr>
-          <w:rFonts w:hint="cs"/>
-          <w:cs/>
-        </w:rPr>
-        <w:t>1 ตัว จะดึงลักษณะออกมาได้ 1อย่าง</w:t>
-      </w:r>
-      <w:r>
-        <w:t xml:space="preserve"> </w:t>
-      </w:r>
-      <w:r>
-        <w:rPr>
-          <w:rFonts w:hint="cs"/>
-          <w:cs/>
-        </w:rPr>
-        <w:t>ซึ่งจะแตกต่างกันไป เช่น หาขอบรูป</w:t>
-      </w:r>
-      <w:r>
-        <w:t xml:space="preserve">, </w:t>
-      </w:r>
-      <w:r>
-        <w:rPr>
-          <w:rFonts w:hint="cs"/>
-          <w:cs/>
-        </w:rPr>
-        <w:t>หาความเบลอ</w:t>
-      </w:r>
-      <w:r>
-        <w:t xml:space="preserve">, </w:t>
-      </w:r>
-      <w:r>
-        <w:rPr>
-          <w:rFonts w:hint="cs"/>
-          <w:cs/>
-        </w:rPr>
-        <w:t>หาความคม โดย</w:t>
-      </w:r>
-      <w:r>
-        <w:rPr>
-          <w:rFonts w:hint="cs"/>
-          <w:cs/>
-        </w:rPr>
-        <w:t xml:space="preserve">รูปภาพ </w:t>
-      </w:r>
-      <w:r>
-        <w:rPr>
-          <w:rFonts w:hint="cs"/>
-          <w:cs/>
-        </w:rPr>
-        <w:t>จะ</w:t>
-      </w:r>
-      <w:r>
-        <w:rPr>
-          <w:rFonts w:hint="cs"/>
-          <w:cs/>
-        </w:rPr>
-        <w:t xml:space="preserve">ประกอบด้วย </w:t>
-      </w:r>
-      <w:r>
-        <w:t>pixel</w:t>
-      </w:r>
-      <w:r>
-        <w:rPr>
-          <w:rFonts w:hint="cs"/>
-          <w:cs/>
-        </w:rPr>
-        <w:t xml:space="preserve"> จากนั้น จะเริ่มนำ </w:t>
-      </w:r>
-      <w:r>
-        <w:t xml:space="preserve">filter </w:t>
-      </w:r>
-      <w:r>
-        <w:rPr>
-          <w:rFonts w:hint="cs"/>
-          <w:cs/>
-        </w:rPr>
-        <w:t>ไปทาบกับรูปภาพ</w:t>
-      </w:r>
-      <w:r>
-        <w:rPr>
-          <w:rFonts w:hint="cs"/>
-          <w:cs/>
-        </w:rPr>
-        <w:t xml:space="preserve">ตามขนาดของ </w:t>
-      </w:r>
-      <w:r>
-        <w:t>filter</w:t>
-      </w:r>
-      <w:r>
-        <w:rPr>
-          <w:rFonts w:hint="cs"/>
-          <w:cs/>
-        </w:rPr>
-        <w:t xml:space="preserve"> </w:t>
-      </w:r>
-      <w:r>
-        <w:rPr>
-          <w:rFonts w:hint="cs"/>
-          <w:cs/>
-        </w:rPr>
-        <w:t>รูปภาพส่วนที่ทาบกัน</w:t>
-      </w:r>
-      <w:r>
-        <w:rPr>
-          <w:rFonts w:hint="cs"/>
-          <w:cs/>
-        </w:rPr>
-        <w:t xml:space="preserve">กับ </w:t>
-      </w:r>
-      <w:r>
-        <w:t>filter</w:t>
-      </w:r>
-      <w:r>
-        <w:rPr>
-          <w:rFonts w:hint="cs"/>
-          <w:cs/>
-        </w:rPr>
-        <w:t xml:space="preserve"> จะนำค่าแต่ละตำแหน่งไป คูณกัน แบบ </w:t>
-      </w:r>
-      <w:r>
-        <w:t>element-wise</w:t>
-      </w:r>
-      <w:r>
-        <w:rPr>
-          <w:rFonts w:hint="cs"/>
-          <w:cs/>
-        </w:rPr>
-        <w:t xml:space="preserve"> และ </w:t>
-      </w:r>
-      <w:r>
-        <w:t xml:space="preserve">sum </w:t>
-      </w:r>
-      <w:r>
-        <w:rPr>
-          <w:rFonts w:hint="cs"/>
-          <w:cs/>
-        </w:rPr>
-        <w:t>ออกมา</w:t>
-      </w:r>
-      <w:r>
-        <w:t xml:space="preserve"> </w:t>
-      </w:r>
-      <w:r>
-        <w:rPr>
-          <w:rFonts w:hint="cs"/>
+          <w:rFonts w:asciiTheme="minorBidi" w:hAnsiTheme="minorBidi"/>
+          <w:szCs w:val="22"/>
           <w:cs/>
         </w:rPr>
         <w:t xml:space="preserve">และเลื่อนไปที่ตำแหน่งถัดไปจนถึงตำแหน่งสุดท้าย ค่าของตัวเลขที่ได้จะบอกถึงสิ่งที่เราต้องการ </w:t>
       </w:r>
       <w:r>
+        <w:rPr>
+          <w:rFonts w:asciiTheme="minorBidi" w:hAnsiTheme="minorBidi"/>
+          <w:szCs w:val="22"/>
+        </w:rPr>
         <w:t xml:space="preserve">detect </w:t>
       </w:r>
       <w:r>
         <w:rPr>
-          <w:rFonts w:hint="cs"/>
+          <w:rFonts w:asciiTheme="minorBidi" w:hAnsiTheme="minorBidi"/>
+          <w:szCs w:val="22"/>
           <w:cs/>
         </w:rPr>
         <w:t xml:space="preserve">นั้น ตรงกันมากน้อยแค่ไหน </w:t>
       </w:r>
       <w:r>
         <w:rPr>
-          <w:rFonts w:hint="cs"/>
+          <w:rFonts w:asciiTheme="minorBidi" w:hAnsiTheme="minorBidi"/>
+          <w:szCs w:val="22"/>
           <w:cs/>
         </w:rPr>
         <w:t xml:space="preserve">ซึ่งจะเรียกว่า </w:t>
       </w:r>
       <w:r>
+        <w:rPr>
+          <w:rFonts w:asciiTheme="minorBidi" w:hAnsiTheme="minorBidi"/>
+          <w:szCs w:val="22"/>
+        </w:rPr>
         <w:t xml:space="preserve">feature map </w:t>
       </w:r>
       <w:r>
         <w:rPr>
-          <w:rFonts w:hint="cs"/>
+          <w:rFonts w:asciiTheme="minorBidi" w:hAnsiTheme="minorBidi"/>
+          <w:szCs w:val="22"/>
           <w:cs/>
         </w:rPr>
         <w:t xml:space="preserve"> ซึ่งทำให้ จำแนกลักษณะต่างๆในภาพ และยังสามารถลดขนาดของรูปภาพได้อีกด้วย</w:t>
@@ -354,40 +453,60 @@
           <w:ilvl w:val="0"/>
           <w:numId w:val="4"/>
         </w:numPr>
-      </w:pPr>
-      <w:r>
+        <w:rPr>
+          <w:rFonts w:asciiTheme="minorBidi" w:hAnsiTheme="minorBidi"/>
+          <w:szCs w:val="22"/>
+        </w:rPr>
+      </w:pPr>
+      <w:r>
+        <w:rPr>
+          <w:rFonts w:asciiTheme="minorBidi" w:hAnsiTheme="minorBidi"/>
+          <w:szCs w:val="22"/>
+        </w:rPr>
         <w:t xml:space="preserve">CNN </w:t>
       </w:r>
       <w:r>
         <w:rPr>
-          <w:rFonts w:hint="cs"/>
+          <w:rFonts w:asciiTheme="minorBidi" w:hAnsiTheme="minorBidi"/>
+          <w:szCs w:val="22"/>
           <w:cs/>
         </w:rPr>
         <w:t xml:space="preserve">จึงเหมาะการงาน </w:t>
       </w:r>
       <w:r>
+        <w:rPr>
+          <w:rFonts w:asciiTheme="minorBidi" w:hAnsiTheme="minorBidi"/>
+          <w:szCs w:val="22"/>
+        </w:rPr>
         <w:t xml:space="preserve">OCR </w:t>
       </w:r>
       <w:r>
         <w:rPr>
-          <w:rFonts w:hint="cs"/>
+          <w:rFonts w:asciiTheme="minorBidi" w:hAnsiTheme="minorBidi"/>
+          <w:szCs w:val="22"/>
           <w:cs/>
         </w:rPr>
         <w:t>เพราะสามารถจำแนกส่วนต่างๆของภาพได้ชัดเจน เช่น ขอบ</w:t>
       </w:r>
       <w:r>
+        <w:rPr>
+          <w:rFonts w:asciiTheme="minorBidi" w:hAnsiTheme="minorBidi"/>
+          <w:szCs w:val="22"/>
+        </w:rPr>
         <w:t xml:space="preserve">, </w:t>
       </w:r>
       <w:r>
         <w:rPr>
-          <w:rFonts w:hint="cs"/>
+          <w:rFonts w:asciiTheme="minorBidi" w:hAnsiTheme="minorBidi"/>
+          <w:szCs w:val="22"/>
           <w:cs/>
         </w:rPr>
         <w:t>รูปร่าง และตัวอักษร และยังสามารถจัดการกับความแปร</w:t>
       </w:r>
       <w:r>
         <w:rPr>
-          <w:rFonts w:hint="cs"/>
+          <w:rFonts w:asciiTheme="minorBidi" w:hAnsiTheme="minorBidi"/>
+          <w:szCs w:val="22"/>
           <w:cs/>
         </w:rPr>
         <w:t>ปรวนของรูปภาพได้ เช่น การหมุน ย่อ/ขยาย การเปลี่ยนแปลงแสง ทำให้สามารถจับคู่และจำตัวตัวอักษรได้แม่นยำ</w:t>
@@ -400,15 +519,24 @@
           <w:ilvl w:val="0"/>
           <w:numId w:val="3"/>
         </w:numPr>
-      </w:pPr>
-      <w:r>
-        <w:rPr>
-          <w:rFonts w:hint="cs"/>
+        <w:rPr>
+          <w:rFonts w:asciiTheme="minorBidi" w:hAnsiTheme="minorBidi"/>
+          <w:szCs w:val="22"/>
+        </w:rPr>
+      </w:pPr>
+      <w:r>
+        <w:rPr>
+          <w:rFonts w:asciiTheme="minorBidi" w:hAnsiTheme="minorBidi"/>
+          <w:szCs w:val="22"/>
           <w:cs/>
         </w:rPr>
         <w:t xml:space="preserve">กระบวนการ </w:t>
       </w:r>
       <w:r>
+        <w:rPr>
+          <w:rFonts w:asciiTheme="minorBidi" w:hAnsiTheme="minorBidi"/>
+          <w:szCs w:val="22"/>
+        </w:rPr>
         <w:t>OCR</w:t>
       </w:r>
     </w:p>
@@ -419,10 +547,15 @@
           <w:ilvl w:val="0"/>
           <w:numId w:val="11"/>
         </w:numPr>
-      </w:pPr>
-      <w:r>
-        <w:rPr>
-          <w:rFonts w:hint="cs"/>
+        <w:rPr>
+          <w:rFonts w:asciiTheme="minorBidi" w:hAnsiTheme="minorBidi"/>
+          <w:szCs w:val="22"/>
+        </w:rPr>
+      </w:pPr>
+      <w:r>
+        <w:rPr>
+          <w:rFonts w:asciiTheme="minorBidi" w:hAnsiTheme="minorBidi"/>
+          <w:szCs w:val="22"/>
           <w:cs/>
         </w:rPr>
         <w:t>การป้อนข้อมูล อาจเป็นภาพหรือเอกสารที่ประกอบด้วยข้อความ</w:t>
@@ -435,17 +568,23 @@
           <w:ilvl w:val="0"/>
           <w:numId w:val="11"/>
         </w:numPr>
-      </w:pPr>
-      <w:r>
-        <w:rPr>
-          <w:rFonts w:hint="cs"/>
+        <w:rPr>
+          <w:rFonts w:asciiTheme="minorBidi" w:hAnsiTheme="minorBidi"/>
+          <w:szCs w:val="22"/>
+        </w:rPr>
+      </w:pPr>
+      <w:r>
+        <w:rPr>
+          <w:rFonts w:asciiTheme="minorBidi" w:hAnsiTheme="minorBidi"/>
+          <w:szCs w:val="22"/>
           <w:cs/>
         </w:rPr>
         <w:t>การ</w:t>
       </w:r>
       <w:r>
         <w:rPr>
-          <w:rFonts w:hint="cs"/>
+          <w:rFonts w:asciiTheme="minorBidi" w:hAnsiTheme="minorBidi"/>
+          <w:szCs w:val="22"/>
           <w:cs/>
         </w:rPr>
         <w:t xml:space="preserve">ปรับปรุงคุณภาพ เพื่อให้ง่ายต่อการประมวลผล </w:t>
@@ -458,10 +597,15 @@
           <w:ilvl w:val="1"/>
           <w:numId w:val="11"/>
         </w:numPr>
-      </w:pPr>
-      <w:r>
-        <w:rPr>
-          <w:rFonts w:hint="cs"/>
+        <w:rPr>
+          <w:rFonts w:asciiTheme="minorBidi" w:hAnsiTheme="minorBidi"/>
+          <w:szCs w:val="22"/>
+        </w:rPr>
+      </w:pPr>
+      <w:r>
+        <w:rPr>
+          <w:rFonts w:asciiTheme="minorBidi" w:hAnsiTheme="minorBidi"/>
+          <w:szCs w:val="22"/>
           <w:cs/>
         </w:rPr>
         <w:t>แปลงเป็นภาพขาวดำ เพื่อลดความซับซ้อน โดยจะระบุส่วนที่สว่างเป็นพื้นหลัง และส่วนที่มืดเป็นข้อความ</w:t>
@@ -474,10 +618,15 @@
           <w:ilvl w:val="1"/>
           <w:numId w:val="11"/>
         </w:numPr>
-      </w:pPr>
-      <w:r>
-        <w:rPr>
-          <w:rFonts w:hint="cs"/>
+        <w:rPr>
+          <w:rFonts w:asciiTheme="minorBidi" w:hAnsiTheme="minorBidi"/>
+          <w:szCs w:val="22"/>
+        </w:rPr>
+      </w:pPr>
+      <w:r>
+        <w:rPr>
+          <w:rFonts w:asciiTheme="minorBidi" w:hAnsiTheme="minorBidi"/>
+          <w:szCs w:val="22"/>
           <w:cs/>
         </w:rPr>
         <w:t>ปรับเอกสารให้ตรง หรือเอียงเล็กน้อย เพื่อแก้ไขปัญหาการจัดตำแหน่งระหว่างสแกน</w:t>
@@ -490,13 +639,36 @@
           <w:ilvl w:val="1"/>
           <w:numId w:val="11"/>
         </w:numPr>
-      </w:pPr>
-      <w:r>
-        <w:rPr>
-          <w:rFonts w:hint="cs"/>
-          <w:cs/>
-        </w:rPr>
-        <w:t>การลบนอยส์ หรือ ปรับขอบของรูปข้อความให้เรียบ</w:t>
+        <w:rPr>
+          <w:rFonts w:asciiTheme="minorBidi" w:hAnsiTheme="minorBidi"/>
+          <w:szCs w:val="22"/>
+        </w:rPr>
+      </w:pPr>
+      <w:r>
+        <w:rPr>
+          <w:rFonts w:asciiTheme="minorBidi" w:hAnsiTheme="minorBidi"/>
+          <w:szCs w:val="22"/>
+          <w:cs/>
+        </w:rPr>
+        <w:t>การลบน</w:t>
+      </w:r>
+      <w:proofErr w:type="spellStart"/>
+      <w:r>
+        <w:rPr>
+          <w:rFonts w:asciiTheme="minorBidi" w:hAnsiTheme="minorBidi"/>
+          <w:szCs w:val="22"/>
+          <w:cs/>
+        </w:rPr>
+        <w:t>อยส์</w:t>
+      </w:r>
+      <w:proofErr w:type="spellEnd"/>
+      <w:r>
+        <w:rPr>
+          <w:rFonts w:asciiTheme="minorBidi" w:hAnsiTheme="minorBidi"/>
+          <w:szCs w:val="22"/>
+          <w:cs/>
+        </w:rPr>
+        <w:t xml:space="preserve"> หรือ ปรับขอบของรูปข้อความให้เรียบ</w:t>
       </w:r>
     </w:p>
     <w:p>
@@ -506,10 +678,15 @@
           <w:ilvl w:val="1"/>
           <w:numId w:val="11"/>
         </w:numPr>
-      </w:pPr>
-      <w:r>
-        <w:rPr>
-          <w:rFonts w:hint="cs"/>
+        <w:rPr>
+          <w:rFonts w:asciiTheme="minorBidi" w:hAnsiTheme="minorBidi"/>
+          <w:szCs w:val="22"/>
+        </w:rPr>
+      </w:pPr>
+      <w:r>
+        <w:rPr>
+          <w:rFonts w:asciiTheme="minorBidi" w:hAnsiTheme="minorBidi"/>
+          <w:szCs w:val="22"/>
           <w:cs/>
         </w:rPr>
         <w:t>ปรับความสว่างและความคมชัด</w:t>
@@ -522,10 +699,15 @@
           <w:ilvl w:val="1"/>
           <w:numId w:val="11"/>
         </w:numPr>
-      </w:pPr>
-      <w:r>
-        <w:rPr>
-          <w:rFonts w:hint="cs"/>
+        <w:rPr>
+          <w:rFonts w:asciiTheme="minorBidi" w:hAnsiTheme="minorBidi"/>
+          <w:szCs w:val="22"/>
+        </w:rPr>
+      </w:pPr>
+      <w:r>
+        <w:rPr>
+          <w:rFonts w:asciiTheme="minorBidi" w:hAnsiTheme="minorBidi"/>
+          <w:szCs w:val="22"/>
           <w:cs/>
         </w:rPr>
         <w:t>ปรับขนาดภาพให้เหมาะสม</w:t>
@@ -538,10 +720,15 @@
           <w:ilvl w:val="0"/>
           <w:numId w:val="11"/>
         </w:numPr>
-      </w:pPr>
-      <w:r>
-        <w:rPr>
-          <w:rFonts w:hint="cs"/>
+        <w:rPr>
+          <w:rFonts w:asciiTheme="minorBidi" w:hAnsiTheme="minorBidi"/>
+          <w:szCs w:val="22"/>
+        </w:rPr>
+      </w:pPr>
+      <w:r>
+        <w:rPr>
+          <w:rFonts w:asciiTheme="minorBidi" w:hAnsiTheme="minorBidi"/>
+          <w:szCs w:val="22"/>
           <w:cs/>
         </w:rPr>
         <w:t xml:space="preserve">การแยกลักษณะ จะแยกย่อยรูปแบบอักษรออกเป็นส่วนต่างๆ </w:t>
@@ -554,17 +741,23 @@
           <w:ilvl w:val="0"/>
           <w:numId w:val="11"/>
         </w:numPr>
-      </w:pPr>
-      <w:r>
-        <w:rPr>
-          <w:rFonts w:hint="cs"/>
+        <w:rPr>
+          <w:rFonts w:asciiTheme="minorBidi" w:hAnsiTheme="minorBidi"/>
+          <w:szCs w:val="22"/>
+        </w:rPr>
+      </w:pPr>
+      <w:r>
+        <w:rPr>
+          <w:rFonts w:asciiTheme="minorBidi" w:hAnsiTheme="minorBidi"/>
+          <w:szCs w:val="22"/>
           <w:cs/>
         </w:rPr>
         <w:t>การรู้จำตัวอักษร หลังจากที่แยกลักษณะไว้แล้ว จะนำส่วนต่างๆนั้น</w:t>
       </w:r>
       <w:r>
         <w:rPr>
-          <w:rFonts w:hint="cs"/>
+          <w:rFonts w:asciiTheme="minorBidi" w:hAnsiTheme="minorBidi"/>
+          <w:szCs w:val="22"/>
           <w:cs/>
         </w:rPr>
         <w:t>มาค้นหาคู่ที่ใกล้เคียงที่สุดในรูปแบบตัวอักษรต่างๆที่จัดเก็บไว้</w:t>
@@ -577,10 +770,15 @@
           <w:ilvl w:val="0"/>
           <w:numId w:val="11"/>
         </w:numPr>
-      </w:pPr>
-      <w:r>
-        <w:rPr>
-          <w:rFonts w:hint="cs"/>
+        <w:rPr>
+          <w:rFonts w:asciiTheme="minorBidi" w:hAnsiTheme="minorBidi"/>
+          <w:szCs w:val="22"/>
+        </w:rPr>
+      </w:pPr>
+      <w:r>
+        <w:rPr>
+          <w:rFonts w:asciiTheme="minorBidi" w:hAnsiTheme="minorBidi"/>
+          <w:szCs w:val="22"/>
           <w:cs/>
         </w:rPr>
         <w:t>แก้ไขข้อผิดพลาด มีการปรับปรุงความถูกต้องของข้อความตามหลักไวยกรณ์หรือพจนานุกรม ในกรณีที่ข้อความผิดพลาด</w:t>
@@ -593,10 +791,15 @@
           <w:ilvl w:val="0"/>
           <w:numId w:val="11"/>
         </w:numPr>
-      </w:pPr>
-      <w:r>
-        <w:rPr>
-          <w:rFonts w:hint="cs"/>
+        <w:rPr>
+          <w:rFonts w:asciiTheme="minorBidi" w:hAnsiTheme="minorBidi"/>
+          <w:szCs w:val="22"/>
+        </w:rPr>
+      </w:pPr>
+      <w:r>
+        <w:rPr>
+          <w:rFonts w:asciiTheme="minorBidi" w:hAnsiTheme="minorBidi"/>
+          <w:szCs w:val="22"/>
           <w:cs/>
         </w:rPr>
         <w:t>แปลงข้อมูลเป็นข้อความ</w:t>
@@ -609,25 +812,615 @@
           <w:ilvl w:val="0"/>
           <w:numId w:val="3"/>
         </w:numPr>
-      </w:pPr>
-      <w:r>
-        <w:rPr>
-          <w:rFonts w:hint="cs"/>
+        <w:rPr>
+          <w:rFonts w:asciiTheme="minorBidi" w:hAnsiTheme="minorBidi"/>
+          <w:szCs w:val="22"/>
+        </w:rPr>
+      </w:pPr>
+      <w:r>
+        <w:rPr>
+          <w:rFonts w:asciiTheme="minorBidi" w:hAnsiTheme="minorBidi"/>
+          <w:szCs w:val="22"/>
+          <w:cs/>
+        </w:rPr>
+        <w:t xml:space="preserve">การออกแบบ </w:t>
+      </w:r>
+      <w:r>
+        <w:rPr>
+          <w:rFonts w:asciiTheme="minorBidi" w:hAnsiTheme="minorBidi"/>
+          <w:szCs w:val="22"/>
+        </w:rPr>
+        <w:t>CNN</w:t>
+      </w:r>
+    </w:p>
+    <w:p>
+      <w:pPr>
+        <w:pStyle w:val="ListParagraph"/>
+        <w:numPr>
+          <w:ilvl w:val="1"/>
+          <w:numId w:val="3"/>
+        </w:numPr>
+        <w:rPr>
+          <w:rFonts w:asciiTheme="minorBidi" w:hAnsiTheme="minorBidi"/>
+          <w:szCs w:val="22"/>
+        </w:rPr>
+      </w:pPr>
+      <w:r>
+        <w:rPr>
+          <w:rFonts w:asciiTheme="minorBidi" w:hAnsiTheme="minorBidi"/>
+          <w:szCs w:val="22"/>
+        </w:rPr>
+        <w:t xml:space="preserve">Convolutional </w:t>
+      </w:r>
+      <w:proofErr w:type="gramStart"/>
+      <w:r>
+        <w:rPr>
+          <w:rFonts w:asciiTheme="minorBidi" w:hAnsiTheme="minorBidi"/>
+          <w:szCs w:val="22"/>
+        </w:rPr>
+        <w:t>Layers</w:t>
+      </w:r>
+      <w:r>
+        <w:rPr>
+          <w:rFonts w:asciiTheme="minorBidi" w:hAnsiTheme="minorBidi"/>
+          <w:szCs w:val="22"/>
+        </w:rPr>
+        <w:t xml:space="preserve"> </w:t>
+      </w:r>
+      <w:r>
+        <w:rPr>
+          <w:rFonts w:asciiTheme="minorBidi" w:hAnsiTheme="minorBidi"/>
+          <w:szCs w:val="22"/>
+          <w:cs/>
+        </w:rPr>
+        <w:t xml:space="preserve"> </w:t>
+      </w:r>
+      <w:r>
+        <w:rPr>
+          <w:rFonts w:asciiTheme="minorBidi" w:hAnsiTheme="minorBidi"/>
+          <w:szCs w:val="22"/>
+          <w:cs/>
+        </w:rPr>
+        <w:t>กำหนด</w:t>
+      </w:r>
+      <w:proofErr w:type="gramEnd"/>
+      <w:r>
+        <w:rPr>
+          <w:rFonts w:asciiTheme="minorBidi" w:hAnsiTheme="minorBidi"/>
+          <w:szCs w:val="22"/>
+          <w:cs/>
+        </w:rPr>
+        <w:t xml:space="preserve"> </w:t>
+      </w:r>
+      <w:r>
+        <w:rPr>
+          <w:rFonts w:asciiTheme="minorBidi" w:hAnsiTheme="minorBidi"/>
+          <w:szCs w:val="22"/>
+        </w:rPr>
+        <w:t xml:space="preserve">filters </w:t>
+      </w:r>
+      <w:r>
+        <w:rPr>
+          <w:rFonts w:asciiTheme="minorBidi" w:hAnsiTheme="minorBidi"/>
+          <w:szCs w:val="22"/>
+          <w:cs/>
+        </w:rPr>
+        <w:t xml:space="preserve">ขนาด </w:t>
+      </w:r>
+      <w:r>
+        <w:rPr>
+          <w:rFonts w:asciiTheme="minorBidi" w:hAnsiTheme="minorBidi"/>
+          <w:szCs w:val="22"/>
+        </w:rPr>
+        <w:t xml:space="preserve">3 X 3 </w:t>
+      </w:r>
+      <w:r>
+        <w:rPr>
+          <w:rFonts w:asciiTheme="minorBidi" w:hAnsiTheme="minorBidi"/>
+          <w:szCs w:val="22"/>
+          <w:cs/>
+        </w:rPr>
+        <w:t xml:space="preserve">จำนวน 32 </w:t>
+      </w:r>
+      <w:r>
+        <w:rPr>
+          <w:rFonts w:asciiTheme="minorBidi" w:hAnsiTheme="minorBidi"/>
+          <w:szCs w:val="22"/>
+        </w:rPr>
+        <w:t xml:space="preserve">filters </w:t>
+      </w:r>
+      <w:r>
+        <w:rPr>
+          <w:rFonts w:asciiTheme="minorBidi" w:hAnsiTheme="minorBidi"/>
+          <w:szCs w:val="22"/>
+          <w:cs/>
+        </w:rPr>
+        <w:t xml:space="preserve">เพื่อใช้ในการสร้าง </w:t>
+      </w:r>
+      <w:r>
+        <w:rPr>
+          <w:rFonts w:asciiTheme="minorBidi" w:hAnsiTheme="minorBidi"/>
+          <w:szCs w:val="22"/>
+        </w:rPr>
+        <w:t xml:space="preserve">feature map </w:t>
+      </w:r>
+      <w:r>
+        <w:rPr>
+          <w:rFonts w:asciiTheme="minorBidi" w:hAnsiTheme="minorBidi"/>
+          <w:szCs w:val="22"/>
+          <w:cs/>
+        </w:rPr>
+        <w:t xml:space="preserve">และใช้ </w:t>
+      </w:r>
+      <w:r>
+        <w:rPr>
+          <w:rFonts w:asciiTheme="minorBidi" w:hAnsiTheme="minorBidi"/>
+          <w:b/>
+          <w:bCs/>
+          <w:szCs w:val="22"/>
+        </w:rPr>
+        <w:t>Rectified Linear Unit</w:t>
+      </w:r>
+      <w:r>
+        <w:rPr>
+          <w:rFonts w:asciiTheme="minorBidi" w:hAnsiTheme="minorBidi"/>
+          <w:b/>
+          <w:bCs/>
+          <w:szCs w:val="22"/>
+          <w:cs/>
+        </w:rPr>
+        <w:t xml:space="preserve"> </w:t>
+      </w:r>
+    </w:p>
+    <w:p>
+      <w:pPr>
+        <w:pStyle w:val="ListParagraph"/>
+        <w:numPr>
+          <w:ilvl w:val="1"/>
+          <w:numId w:val="3"/>
+        </w:numPr>
+        <w:rPr>
+          <w:rFonts w:asciiTheme="minorBidi" w:hAnsiTheme="minorBidi"/>
+          <w:szCs w:val="22"/>
+        </w:rPr>
+      </w:pPr>
+      <w:r>
+        <w:rPr>
+          <w:rFonts w:asciiTheme="minorBidi" w:hAnsiTheme="minorBidi"/>
+          <w:szCs w:val="22"/>
+        </w:rPr>
+        <w:t>Pooling Layers</w:t>
+      </w:r>
+      <w:r>
+        <w:rPr>
+          <w:rFonts w:asciiTheme="minorBidi" w:hAnsiTheme="minorBidi"/>
+          <w:szCs w:val="22"/>
+          <w:cs/>
+        </w:rPr>
+        <w:t xml:space="preserve"> ใช้ </w:t>
+      </w:r>
+      <w:r>
+        <w:rPr>
+          <w:rFonts w:asciiTheme="minorBidi" w:hAnsiTheme="minorBidi"/>
+          <w:szCs w:val="22"/>
+        </w:rPr>
+        <w:t xml:space="preserve">max pooling </w:t>
+      </w:r>
+      <w:proofErr w:type="gramStart"/>
+      <w:r>
+        <w:rPr>
+          <w:rFonts w:asciiTheme="minorBidi" w:hAnsiTheme="minorBidi"/>
+          <w:szCs w:val="22"/>
+          <w:cs/>
+        </w:rPr>
+        <w:t xml:space="preserve">ขนาด </w:t>
+      </w:r>
+      <w:r>
+        <w:rPr>
+          <w:rFonts w:asciiTheme="minorBidi" w:hAnsiTheme="minorBidi"/>
+          <w:szCs w:val="22"/>
+        </w:rPr>
+        <w:t xml:space="preserve"> 2</w:t>
+      </w:r>
+      <w:proofErr w:type="gramEnd"/>
+      <w:r>
+        <w:rPr>
+          <w:rFonts w:asciiTheme="minorBidi" w:hAnsiTheme="minorBidi"/>
+          <w:szCs w:val="22"/>
+        </w:rPr>
+        <w:t xml:space="preserve"> X 2 </w:t>
+      </w:r>
+      <w:r>
+        <w:rPr>
+          <w:rFonts w:asciiTheme="minorBidi" w:hAnsiTheme="minorBidi"/>
+          <w:szCs w:val="22"/>
+          <w:cs/>
+        </w:rPr>
+        <w:t xml:space="preserve">เพื่อลดขนาดของ </w:t>
+      </w:r>
+      <w:r>
+        <w:rPr>
+          <w:rFonts w:asciiTheme="minorBidi" w:hAnsiTheme="minorBidi"/>
+          <w:szCs w:val="22"/>
+        </w:rPr>
+        <w:t xml:space="preserve">feature map </w:t>
+      </w:r>
+    </w:p>
+    <w:p>
+      <w:pPr>
+        <w:pStyle w:val="ListParagraph"/>
+        <w:numPr>
+          <w:ilvl w:val="1"/>
+          <w:numId w:val="3"/>
+        </w:numPr>
+        <w:rPr>
+          <w:rFonts w:asciiTheme="minorBidi" w:hAnsiTheme="minorBidi"/>
+          <w:szCs w:val="22"/>
+        </w:rPr>
+      </w:pPr>
+      <w:r>
+        <w:rPr>
+          <w:rFonts w:asciiTheme="minorBidi" w:hAnsiTheme="minorBidi"/>
+          <w:szCs w:val="22"/>
+        </w:rPr>
+        <w:t>Flatten Layer</w:t>
+      </w:r>
+      <w:r>
+        <w:rPr>
+          <w:rFonts w:asciiTheme="minorBidi" w:hAnsiTheme="minorBidi"/>
+          <w:szCs w:val="22"/>
+          <w:cs/>
+        </w:rPr>
+        <w:t xml:space="preserve"> แปลงข้อมูลให้เป็น </w:t>
+      </w:r>
+      <w:r>
+        <w:rPr>
+          <w:rFonts w:asciiTheme="minorBidi" w:hAnsiTheme="minorBidi"/>
+          <w:szCs w:val="22"/>
+        </w:rPr>
+        <w:t>vector</w:t>
+      </w:r>
+    </w:p>
+    <w:p>
+      <w:pPr>
+        <w:pStyle w:val="ListParagraph"/>
+        <w:numPr>
+          <w:ilvl w:val="1"/>
+          <w:numId w:val="3"/>
+        </w:numPr>
+        <w:rPr>
+          <w:rFonts w:asciiTheme="minorBidi" w:hAnsiTheme="minorBidi"/>
+          <w:szCs w:val="22"/>
+        </w:rPr>
+      </w:pPr>
+      <w:r>
+        <w:rPr>
+          <w:rFonts w:asciiTheme="minorBidi" w:hAnsiTheme="minorBidi"/>
+          <w:szCs w:val="22"/>
+        </w:rPr>
+        <w:t>Fully Connected Layers</w:t>
+      </w:r>
+      <w:r>
+        <w:rPr>
+          <w:rFonts w:asciiTheme="minorBidi" w:hAnsiTheme="minorBidi"/>
+          <w:szCs w:val="22"/>
+        </w:rPr>
+        <w:t xml:space="preserve"> </w:t>
+      </w:r>
+      <w:r>
+        <w:rPr>
+          <w:rFonts w:asciiTheme="minorBidi" w:hAnsiTheme="minorBidi"/>
+          <w:szCs w:val="22"/>
+          <w:cs/>
+        </w:rPr>
+        <w:t xml:space="preserve">เชื่อมต่อทุก </w:t>
+      </w:r>
+      <w:r>
+        <w:rPr>
+          <w:rFonts w:asciiTheme="minorBidi" w:hAnsiTheme="minorBidi"/>
+          <w:szCs w:val="22"/>
+        </w:rPr>
+        <w:t xml:space="preserve">neuron </w:t>
+      </w:r>
+      <w:r>
+        <w:rPr>
+          <w:rFonts w:asciiTheme="minorBidi" w:hAnsiTheme="minorBidi"/>
+          <w:szCs w:val="22"/>
+          <w:cs/>
+        </w:rPr>
+        <w:t>ใน</w:t>
+      </w:r>
+      <w:proofErr w:type="spellStart"/>
+      <w:r>
+        <w:rPr>
+          <w:rFonts w:asciiTheme="minorBidi" w:hAnsiTheme="minorBidi"/>
+          <w:szCs w:val="22"/>
+          <w:cs/>
+        </w:rPr>
+        <w:t>เลเย</w:t>
+      </w:r>
+      <w:proofErr w:type="spellEnd"/>
+      <w:r>
+        <w:rPr>
+          <w:rFonts w:asciiTheme="minorBidi" w:hAnsiTheme="minorBidi"/>
+          <w:szCs w:val="22"/>
+          <w:cs/>
+        </w:rPr>
+        <w:t xml:space="preserve">อร์ก่อนหน้ากับทุก </w:t>
+      </w:r>
+      <w:r>
+        <w:rPr>
+          <w:rFonts w:asciiTheme="minorBidi" w:hAnsiTheme="minorBidi"/>
+          <w:szCs w:val="22"/>
+        </w:rPr>
+        <w:t xml:space="preserve">neuron </w:t>
+      </w:r>
+      <w:r>
+        <w:rPr>
+          <w:rFonts w:asciiTheme="minorBidi" w:hAnsiTheme="minorBidi"/>
+          <w:szCs w:val="22"/>
+          <w:cs/>
+        </w:rPr>
+        <w:t>ใน</w:t>
+      </w:r>
+      <w:proofErr w:type="spellStart"/>
+      <w:r>
+        <w:rPr>
+          <w:rFonts w:asciiTheme="minorBidi" w:hAnsiTheme="minorBidi"/>
+          <w:szCs w:val="22"/>
+          <w:cs/>
+        </w:rPr>
+        <w:t>เลเย</w:t>
+      </w:r>
+      <w:proofErr w:type="spellEnd"/>
+      <w:r>
+        <w:rPr>
+          <w:rFonts w:asciiTheme="minorBidi" w:hAnsiTheme="minorBidi"/>
+          <w:szCs w:val="22"/>
+          <w:cs/>
+        </w:rPr>
+        <w:t>อร์ปัจจุบัน</w:t>
+      </w:r>
+      <w:r>
+        <w:rPr>
+          <w:rFonts w:asciiTheme="minorBidi" w:hAnsiTheme="minorBidi"/>
+          <w:szCs w:val="22"/>
+        </w:rPr>
+        <w:t xml:space="preserve"> </w:t>
+      </w:r>
+    </w:p>
+    <w:p>
+      <w:pPr>
+        <w:pStyle w:val="ListParagraph"/>
+        <w:numPr>
+          <w:ilvl w:val="1"/>
+          <w:numId w:val="3"/>
+        </w:numPr>
+        <w:rPr>
+          <w:rFonts w:asciiTheme="minorBidi" w:hAnsiTheme="minorBidi"/>
+          <w:szCs w:val="22"/>
+        </w:rPr>
+      </w:pPr>
+      <w:r>
+        <w:rPr>
+          <w:rFonts w:asciiTheme="minorBidi" w:hAnsiTheme="minorBidi"/>
+          <w:szCs w:val="22"/>
+        </w:rPr>
+        <w:t xml:space="preserve">Output layer </w:t>
+      </w:r>
+      <w:r>
+        <w:rPr>
+          <w:rFonts w:asciiTheme="minorBidi" w:hAnsiTheme="minorBidi"/>
+          <w:szCs w:val="22"/>
+          <w:cs/>
+        </w:rPr>
+        <w:t xml:space="preserve">ใช้ </w:t>
+      </w:r>
+      <w:r>
+        <w:rPr>
+          <w:rFonts w:asciiTheme="minorBidi" w:hAnsiTheme="minorBidi"/>
+          <w:szCs w:val="22"/>
+        </w:rPr>
+        <w:t xml:space="preserve">function </w:t>
+      </w:r>
+      <w:proofErr w:type="spellStart"/>
+      <w:r>
+        <w:rPr>
+          <w:rFonts w:asciiTheme="minorBidi" w:hAnsiTheme="minorBidi"/>
+          <w:szCs w:val="22"/>
+        </w:rPr>
+        <w:t>softmax</w:t>
+      </w:r>
+      <w:proofErr w:type="spellEnd"/>
+      <w:r>
+        <w:rPr>
+          <w:rFonts w:asciiTheme="minorBidi" w:hAnsiTheme="minorBidi"/>
+          <w:szCs w:val="22"/>
+        </w:rPr>
+        <w:t xml:space="preserve"> </w:t>
+      </w:r>
+      <w:r>
+        <w:rPr>
+          <w:rFonts w:asciiTheme="minorBidi" w:hAnsiTheme="minorBidi"/>
+          <w:szCs w:val="22"/>
+          <w:cs/>
+        </w:rPr>
+        <w:t>แปลงผลละ</w:t>
+      </w:r>
+      <w:proofErr w:type="spellStart"/>
+      <w:r>
+        <w:rPr>
+          <w:rFonts w:asciiTheme="minorBidi" w:hAnsiTheme="minorBidi"/>
+          <w:szCs w:val="22"/>
+          <w:cs/>
+        </w:rPr>
+        <w:t>พธ์</w:t>
+      </w:r>
+      <w:proofErr w:type="spellEnd"/>
+      <w:r>
+        <w:rPr>
+          <w:rFonts w:asciiTheme="minorBidi" w:hAnsiTheme="minorBidi"/>
+          <w:szCs w:val="22"/>
+          <w:cs/>
+        </w:rPr>
+        <w:t>ของความน่าจะเป็น</w:t>
+      </w:r>
+    </w:p>
+    <w:p>
+      <w:pPr>
+        <w:pStyle w:val="ListParagraph"/>
+        <w:numPr>
+          <w:ilvl w:val="0"/>
+          <w:numId w:val="3"/>
+        </w:numPr>
+        <w:rPr>
+          <w:rFonts w:asciiTheme="minorBidi" w:hAnsiTheme="minorBidi"/>
+          <w:b/>
+          <w:bCs/>
+          <w:szCs w:val="22"/>
+        </w:rPr>
+      </w:pPr>
+      <w:r>
+        <w:rPr>
+          <w:rFonts w:asciiTheme="minorBidi" w:hAnsiTheme="minorBidi"/>
+          <w:szCs w:val="22"/>
+          <w:cs/>
+        </w:rPr>
+        <w:t xml:space="preserve">เพื่อลดผลกระทบของสัญญาณรบกวนใน </w:t>
+      </w:r>
+      <w:r>
+        <w:rPr>
+          <w:rFonts w:asciiTheme="minorBidi" w:hAnsiTheme="minorBidi"/>
+          <w:szCs w:val="22"/>
+        </w:rPr>
+        <w:t>OCR</w:t>
+      </w:r>
+      <w:r>
+        <w:rPr>
+          <w:rFonts w:asciiTheme="minorBidi" w:hAnsiTheme="minorBidi"/>
+          <w:szCs w:val="22"/>
+          <w:cs/>
+        </w:rPr>
+        <w:t xml:space="preserve">  เลือกใช้เทคนิค  </w:t>
+      </w:r>
+      <w:r>
+        <w:rPr>
+          <w:rFonts w:asciiTheme="minorBidi" w:hAnsiTheme="minorBidi"/>
+          <w:b/>
+          <w:bCs/>
+          <w:szCs w:val="22"/>
+        </w:rPr>
+        <w:t>Gaussian Blur</w:t>
+      </w:r>
+      <w:r>
+        <w:rPr>
+          <w:rFonts w:asciiTheme="minorBidi" w:hAnsiTheme="minorBidi"/>
+          <w:b/>
+          <w:bCs/>
+          <w:szCs w:val="22"/>
+          <w:cs/>
+        </w:rPr>
+        <w:t xml:space="preserve"> ที่จะ</w:t>
+      </w:r>
+      <w:r>
+        <w:rPr>
+          <w:rFonts w:asciiTheme="minorBidi" w:hAnsiTheme="minorBidi"/>
+          <w:szCs w:val="22"/>
+          <w:cs/>
+        </w:rPr>
+        <w:t xml:space="preserve">ใช้ </w:t>
+      </w:r>
+      <w:r>
+        <w:rPr>
+          <w:rFonts w:asciiTheme="minorBidi" w:hAnsiTheme="minorBidi"/>
+          <w:szCs w:val="22"/>
+        </w:rPr>
+        <w:t xml:space="preserve">Gaussian kernel </w:t>
+      </w:r>
+      <w:r>
+        <w:rPr>
+          <w:rFonts w:asciiTheme="minorBidi" w:hAnsiTheme="minorBidi"/>
+          <w:szCs w:val="22"/>
+          <w:cs/>
+        </w:rPr>
+        <w:t xml:space="preserve">เพื่อทำ </w:t>
+      </w:r>
+      <w:r>
+        <w:rPr>
+          <w:rFonts w:asciiTheme="minorBidi" w:hAnsiTheme="minorBidi"/>
+          <w:szCs w:val="22"/>
+        </w:rPr>
+        <w:t xml:space="preserve">convolution </w:t>
+      </w:r>
+      <w:r>
+        <w:rPr>
+          <w:rFonts w:asciiTheme="minorBidi" w:hAnsiTheme="minorBidi"/>
+          <w:szCs w:val="22"/>
+          <w:cs/>
+        </w:rPr>
+        <w:t xml:space="preserve">กับภาพ ซึ่งจะทำให้ลดสัญญาณรบกวนได้ดี </w:t>
+      </w:r>
+    </w:p>
+    <w:p>
+      <w:pPr>
+        <w:pStyle w:val="ListParagraph"/>
+        <w:ind w:left="1080"/>
+        <w:rPr>
+          <w:rFonts w:asciiTheme="minorBidi" w:hAnsiTheme="minorBidi"/>
+          <w:szCs w:val="22"/>
+        </w:rPr>
+      </w:pPr>
+    </w:p>
+    <w:p>
+      <w:pPr>
+        <w:pStyle w:val="ListParagraph"/>
+        <w:ind w:left="1080"/>
+        <w:rPr>
+          <w:rFonts w:asciiTheme="minorBidi" w:hAnsiTheme="minorBidi" w:hint="cs"/>
+          <w:szCs w:val="22"/>
+        </w:rPr>
+      </w:pPr>
+    </w:p>
+    <w:p>
+      <w:pPr>
+        <w:pStyle w:val="ListParagraph"/>
+        <w:numPr>
+          <w:ilvl w:val="0"/>
+          <w:numId w:val="3"/>
+        </w:numPr>
+        <w:rPr>
+          <w:rFonts w:asciiTheme="minorBidi" w:hAnsiTheme="minorBidi"/>
+          <w:szCs w:val="22"/>
+        </w:rPr>
+      </w:pPr>
+      <w:r>
+        <w:rPr>
+          <w:rFonts w:asciiTheme="minorBidi" w:hAnsiTheme="minorBidi"/>
+          <w:szCs w:val="22"/>
           <w:cs/>
         </w:rPr>
         <w:t xml:space="preserve">การฝึก </w:t>
       </w:r>
       <w:r>
+        <w:rPr>
+          <w:rFonts w:asciiTheme="minorBidi" w:hAnsiTheme="minorBidi"/>
+          <w:szCs w:val="22"/>
+        </w:rPr>
         <w:t xml:space="preserve">CNN </w:t>
       </w:r>
       <w:r>
         <w:rPr>
-          <w:rFonts w:hint="cs"/>
+          <w:rFonts w:asciiTheme="minorBidi" w:hAnsiTheme="minorBidi"/>
+          <w:szCs w:val="22"/>
           <w:cs/>
         </w:rPr>
         <w:t xml:space="preserve">สำหรับ </w:t>
       </w:r>
       <w:r>
+        <w:rPr>
+          <w:rFonts w:asciiTheme="minorBidi" w:hAnsiTheme="minorBidi"/>
+          <w:szCs w:val="22"/>
+        </w:rPr>
         <w:t>OCR</w:t>
       </w:r>
     </w:p>
@@ -638,10 +1431,15 @@
           <w:ilvl w:val="0"/>
           <w:numId w:val="12"/>
         </w:numPr>
-      </w:pPr>
-      <w:r>
-        <w:rPr>
-          <w:rFonts w:hint="cs"/>
+        <w:rPr>
+          <w:rFonts w:asciiTheme="minorBidi" w:hAnsiTheme="minorBidi"/>
+          <w:szCs w:val="22"/>
+        </w:rPr>
+      </w:pPr>
+      <w:r>
+        <w:rPr>
+          <w:rFonts w:asciiTheme="minorBidi" w:hAnsiTheme="minorBidi"/>
+          <w:szCs w:val="22"/>
           <w:cs/>
         </w:rPr>
         <w:t xml:space="preserve">เตรียมข้อมูล </w:t>
@@ -654,25 +1452,39 @@
           <w:ilvl w:val="1"/>
           <w:numId w:val="12"/>
         </w:numPr>
-      </w:pPr>
-      <w:r>
-        <w:rPr>
-          <w:rFonts w:hint="cs"/>
+        <w:rPr>
+          <w:rFonts w:asciiTheme="minorBidi" w:hAnsiTheme="minorBidi"/>
+          <w:szCs w:val="22"/>
+        </w:rPr>
+      </w:pPr>
+      <w:r>
+        <w:rPr>
+          <w:rFonts w:asciiTheme="minorBidi" w:hAnsiTheme="minorBidi"/>
+          <w:szCs w:val="22"/>
           <w:cs/>
         </w:rPr>
         <w:t>รวบรวมภาพที่ประกอบด้วยข้อความ เช่นเอกสารสแกน</w:t>
       </w:r>
       <w:r>
+        <w:rPr>
+          <w:rFonts w:asciiTheme="minorBidi" w:hAnsiTheme="minorBidi"/>
+          <w:szCs w:val="22"/>
+        </w:rPr>
         <w:t xml:space="preserve">, </w:t>
       </w:r>
       <w:r>
         <w:rPr>
-          <w:rFonts w:hint="cs"/>
+          <w:rFonts w:asciiTheme="minorBidi" w:hAnsiTheme="minorBidi"/>
+          <w:szCs w:val="22"/>
           <w:cs/>
         </w:rPr>
         <w:t xml:space="preserve">ภาพถ่าย หรือ </w:t>
       </w:r>
       <w:r>
+        <w:rPr>
+          <w:rFonts w:asciiTheme="minorBidi" w:hAnsiTheme="minorBidi"/>
+          <w:szCs w:val="22"/>
+        </w:rPr>
         <w:t>MNIST</w:t>
       </w:r>
     </w:p>
@@ -683,13 +1495,17 @@
           <w:ilvl w:val="1"/>
           <w:numId w:val="12"/>
         </w:numPr>
-      </w:pPr>
-      <w:r>
-        <w:rPr>
-          <w:rFonts w:hint="cs"/>
-          <w:cs/>
-        </w:rPr>
-        <w:lastRenderedPageBreak/>
+        <w:rPr>
+          <w:rFonts w:asciiTheme="minorBidi" w:hAnsiTheme="minorBidi"/>
+          <w:szCs w:val="22"/>
+        </w:rPr>
+      </w:pPr>
+      <w:r>
+        <w:rPr>
+          <w:rFonts w:asciiTheme="minorBidi" w:hAnsiTheme="minorBidi"/>
+          <w:szCs w:val="22"/>
+          <w:cs/>
+        </w:rPr>
         <w:t>ลบภาพที่ไม่มีคุณภาพ และไม่เกี่ยวข้อง ปรับทิศทางให้ตรง</w:t>
       </w:r>
     </w:p>
@@ -700,30 +1516,45 @@
           <w:ilvl w:val="1"/>
           <w:numId w:val="12"/>
         </w:numPr>
-      </w:pPr>
-      <w:r>
-        <w:rPr>
-          <w:rFonts w:hint="cs"/>
+        <w:rPr>
+          <w:rFonts w:asciiTheme="minorBidi" w:hAnsiTheme="minorBidi"/>
+          <w:szCs w:val="22"/>
+        </w:rPr>
+      </w:pPr>
+      <w:r>
+        <w:rPr>
+          <w:rFonts w:asciiTheme="minorBidi" w:hAnsiTheme="minorBidi"/>
+          <w:szCs w:val="22"/>
           <w:cs/>
         </w:rPr>
         <w:t>แบ่งชุดข้อมูลสำหรับ ฝึก</w:t>
       </w:r>
       <w:r>
+        <w:rPr>
+          <w:rFonts w:asciiTheme="minorBidi" w:hAnsiTheme="minorBidi"/>
+          <w:szCs w:val="22"/>
+        </w:rPr>
         <w:t>,</w:t>
       </w:r>
       <w:r>
         <w:rPr>
-          <w:rFonts w:hint="cs"/>
+          <w:rFonts w:asciiTheme="minorBidi" w:hAnsiTheme="minorBidi"/>
+          <w:szCs w:val="22"/>
           <w:cs/>
         </w:rPr>
         <w:t xml:space="preserve"> ตรวจสอบ</w:t>
       </w:r>
       <w:r>
+        <w:rPr>
+          <w:rFonts w:asciiTheme="minorBidi" w:hAnsiTheme="minorBidi"/>
+          <w:szCs w:val="22"/>
+        </w:rPr>
         <w:t xml:space="preserve">, </w:t>
       </w:r>
       <w:r>
         <w:rPr>
-          <w:rFonts w:hint="cs"/>
+          <w:rFonts w:asciiTheme="minorBidi" w:hAnsiTheme="minorBidi"/>
+          <w:szCs w:val="22"/>
           <w:cs/>
         </w:rPr>
         <w:t>และทดสอบ</w:t>
@@ -736,40 +1567,70 @@
           <w:ilvl w:val="1"/>
           <w:numId w:val="12"/>
         </w:numPr>
-      </w:pPr>
-      <w:r>
-        <w:rPr>
-          <w:rFonts w:hint="cs"/>
-          <w:cs/>
-        </w:rPr>
-        <w:t>เพิ่มความหลากหลายของชุดข้อมูล เช่น เพิ่มนอยส์</w:t>
-      </w:r>
-      <w:r>
+        <w:rPr>
+          <w:rFonts w:asciiTheme="minorBidi" w:hAnsiTheme="minorBidi"/>
+          <w:szCs w:val="22"/>
+        </w:rPr>
+      </w:pPr>
+      <w:r>
+        <w:rPr>
+          <w:rFonts w:asciiTheme="minorBidi" w:hAnsiTheme="minorBidi"/>
+          <w:szCs w:val="22"/>
+          <w:cs/>
+        </w:rPr>
+        <w:t>เพิ่มความหลากหลายของชุดข้อมูล เช่น เพิ่มน</w:t>
+      </w:r>
+      <w:proofErr w:type="spellStart"/>
+      <w:r>
+        <w:rPr>
+          <w:rFonts w:asciiTheme="minorBidi" w:hAnsiTheme="minorBidi"/>
+          <w:szCs w:val="22"/>
+          <w:cs/>
+        </w:rPr>
+        <w:t>อยส์</w:t>
+      </w:r>
+      <w:proofErr w:type="spellEnd"/>
+      <w:r>
+        <w:rPr>
+          <w:rFonts w:asciiTheme="minorBidi" w:hAnsiTheme="minorBidi"/>
+          <w:szCs w:val="22"/>
+        </w:rPr>
         <w:t xml:space="preserve">, </w:t>
       </w:r>
       <w:r>
         <w:rPr>
-          <w:rFonts w:hint="cs"/>
+          <w:rFonts w:asciiTheme="minorBidi" w:hAnsiTheme="minorBidi"/>
+          <w:szCs w:val="22"/>
           <w:cs/>
         </w:rPr>
         <w:t>ย่อ/ขยาย</w:t>
       </w:r>
       <w:r>
+        <w:rPr>
+          <w:rFonts w:asciiTheme="minorBidi" w:hAnsiTheme="minorBidi"/>
+          <w:szCs w:val="22"/>
+        </w:rPr>
         <w:t xml:space="preserve">, </w:t>
       </w:r>
       <w:r>
         <w:rPr>
-          <w:rFonts w:hint="cs"/>
+          <w:rFonts w:asciiTheme="minorBidi" w:hAnsiTheme="minorBidi"/>
+          <w:szCs w:val="22"/>
           <w:cs/>
         </w:rPr>
         <w:t>หมุน</w:t>
       </w:r>
       <w:r>
+        <w:rPr>
+          <w:rFonts w:asciiTheme="minorBidi" w:hAnsiTheme="minorBidi"/>
+          <w:szCs w:val="22"/>
+        </w:rPr>
         <w:t xml:space="preserve">, </w:t>
       </w:r>
       <w:r>
         <w:rPr>
-          <w:rFonts w:hint="cs"/>
+          <w:rFonts w:asciiTheme="minorBidi" w:hAnsiTheme="minorBidi"/>
+          <w:szCs w:val="22"/>
           <w:cs/>
         </w:rPr>
         <w:t>เปลี่ยนความสว่าง</w:t>
@@ -782,20 +1643,31 @@
           <w:ilvl w:val="1"/>
           <w:numId w:val="12"/>
         </w:numPr>
-      </w:pPr>
-      <w:r>
-        <w:rPr>
-          <w:rFonts w:hint="cs"/>
-          <w:cs/>
-        </w:rPr>
+        <w:rPr>
+          <w:rFonts w:asciiTheme="minorBidi" w:hAnsiTheme="minorBidi"/>
+          <w:szCs w:val="22"/>
+        </w:rPr>
+      </w:pPr>
+      <w:r>
+        <w:rPr>
+          <w:rFonts w:asciiTheme="minorBidi" w:hAnsiTheme="minorBidi"/>
+          <w:szCs w:val="22"/>
+          <w:cs/>
+        </w:rPr>
+        <w:lastRenderedPageBreak/>
         <w:t xml:space="preserve">กำหนด </w:t>
       </w:r>
       <w:r>
+        <w:rPr>
+          <w:rFonts w:asciiTheme="minorBidi" w:hAnsiTheme="minorBidi"/>
+          <w:szCs w:val="22"/>
+        </w:rPr>
         <w:t xml:space="preserve">labels </w:t>
       </w:r>
       <w:r>
         <w:rPr>
-          <w:rFonts w:hint="cs"/>
+          <w:rFonts w:asciiTheme="minorBidi" w:hAnsiTheme="minorBidi"/>
+          <w:szCs w:val="22"/>
           <w:cs/>
         </w:rPr>
         <w:t>ให้แต่ละภาพ</w:t>
@@ -808,13 +1680,36 @@
           <w:ilvl w:val="0"/>
           <w:numId w:val="12"/>
         </w:numPr>
-      </w:pPr>
-      <w:r>
-        <w:rPr>
-          <w:rFonts w:hint="cs"/>
-          <w:cs/>
-        </w:rPr>
-        <w:t>ออกแบบโครงสร้างโมลเดล</w:t>
+        <w:rPr>
+          <w:rFonts w:asciiTheme="minorBidi" w:hAnsiTheme="minorBidi"/>
+          <w:szCs w:val="22"/>
+        </w:rPr>
+      </w:pPr>
+      <w:r>
+        <w:rPr>
+          <w:rFonts w:asciiTheme="minorBidi" w:hAnsiTheme="minorBidi"/>
+          <w:szCs w:val="22"/>
+          <w:cs/>
+        </w:rPr>
+        <w:t>ออกแบบโครงสร้าง</w:t>
+      </w:r>
+      <w:proofErr w:type="spellStart"/>
+      <w:r>
+        <w:rPr>
+          <w:rFonts w:asciiTheme="minorBidi" w:hAnsiTheme="minorBidi"/>
+          <w:szCs w:val="22"/>
+          <w:cs/>
+        </w:rPr>
+        <w:t>โมล</w:t>
+      </w:r>
+      <w:proofErr w:type="spellEnd"/>
+      <w:r>
+        <w:rPr>
+          <w:rFonts w:asciiTheme="minorBidi" w:hAnsiTheme="minorBidi"/>
+          <w:szCs w:val="22"/>
+          <w:cs/>
+        </w:rPr>
+        <w:t>เดล</w:t>
       </w:r>
     </w:p>
     <w:p>
@@ -824,15 +1719,24 @@
           <w:ilvl w:val="1"/>
           <w:numId w:val="12"/>
         </w:numPr>
-      </w:pPr>
-      <w:r>
-        <w:rPr>
-          <w:rFonts w:hint="cs"/>
+        <w:rPr>
+          <w:rFonts w:asciiTheme="minorBidi" w:hAnsiTheme="minorBidi"/>
+          <w:szCs w:val="22"/>
+        </w:rPr>
+      </w:pPr>
+      <w:r>
+        <w:rPr>
+          <w:rFonts w:asciiTheme="minorBidi" w:hAnsiTheme="minorBidi"/>
+          <w:szCs w:val="22"/>
           <w:cs/>
         </w:rPr>
         <w:t xml:space="preserve">เลือกโครงสร้าง </w:t>
       </w:r>
       <w:r>
+        <w:rPr>
+          <w:rFonts w:asciiTheme="minorBidi" w:hAnsiTheme="minorBidi"/>
+          <w:szCs w:val="22"/>
+        </w:rPr>
         <w:t>CNN</w:t>
       </w:r>
     </w:p>
@@ -843,53 +1747,70 @@
           <w:ilvl w:val="1"/>
           <w:numId w:val="12"/>
         </w:numPr>
-      </w:pPr>
-      <w:r>
-        <w:rPr>
-          <w:rFonts w:hint="cs"/>
+        <w:rPr>
+          <w:rFonts w:asciiTheme="minorBidi" w:hAnsiTheme="minorBidi"/>
+          <w:szCs w:val="22"/>
+        </w:rPr>
+      </w:pPr>
+      <w:r>
+        <w:rPr>
+          <w:rFonts w:asciiTheme="minorBidi" w:hAnsiTheme="minorBidi"/>
+          <w:szCs w:val="22"/>
           <w:cs/>
         </w:rPr>
         <w:t xml:space="preserve">กำหนด </w:t>
       </w:r>
       <w:r>
-        <w:t xml:space="preserve">parameter </w:t>
-      </w:r>
-      <w:r>
-        <w:t xml:space="preserve">convolutional layers </w:t>
-      </w:r>
-      <w:r>
-        <w:rPr>
+        <w:rPr>
+          <w:rFonts w:asciiTheme="minorBidi" w:hAnsiTheme="minorBidi"/>
+          <w:szCs w:val="22"/>
+        </w:rPr>
+        <w:t xml:space="preserve">parameter convolutional layers </w:t>
+      </w:r>
+      <w:r>
+        <w:rPr>
+          <w:rFonts w:asciiTheme="minorBidi" w:hAnsiTheme="minorBidi"/>
+          <w:szCs w:val="22"/>
           <w:cs/>
         </w:rPr>
         <w:t xml:space="preserve">และ </w:t>
       </w:r>
       <w:r>
-        <w:t>filters</w:t>
-      </w:r>
-      <w:r>
-        <w:t xml:space="preserve">, </w:t>
-      </w:r>
-      <w:r>
-        <w:rPr>
-          <w:rFonts w:hint="cs"/>
+        <w:rPr>
+          <w:rFonts w:asciiTheme="minorBidi" w:hAnsiTheme="minorBidi"/>
+          <w:szCs w:val="22"/>
+        </w:rPr>
+        <w:t xml:space="preserve">filters, </w:t>
+      </w:r>
+      <w:r>
+        <w:rPr>
+          <w:rFonts w:asciiTheme="minorBidi" w:hAnsiTheme="minorBidi"/>
+          <w:szCs w:val="22"/>
           <w:cs/>
         </w:rPr>
         <w:t xml:space="preserve">ขนาด </w:t>
       </w:r>
       <w:r>
+        <w:rPr>
+          <w:rFonts w:asciiTheme="minorBidi" w:hAnsiTheme="minorBidi"/>
+          <w:szCs w:val="22"/>
+        </w:rPr>
         <w:t xml:space="preserve">kernel, </w:t>
       </w:r>
       <w:r>
         <w:rPr>
-          <w:rFonts w:hint="cs"/>
+          <w:rFonts w:asciiTheme="minorBidi" w:hAnsiTheme="minorBidi"/>
+          <w:szCs w:val="22"/>
           <w:cs/>
         </w:rPr>
         <w:t xml:space="preserve">จำนวน </w:t>
       </w:r>
       <w:r>
         <w:rPr>
+          <w:rFonts w:asciiTheme="minorBidi" w:hAnsiTheme="minorBidi"/>
           <w:b/>
           <w:bCs/>
+          <w:szCs w:val="22"/>
         </w:rPr>
         <w:t>neurons</w:t>
       </w:r>
@@ -901,20 +1822,30 @@
           <w:ilvl w:val="1"/>
           <w:numId w:val="12"/>
         </w:numPr>
-      </w:pPr>
-      <w:r>
-        <w:rPr>
-          <w:rFonts w:hint="cs"/>
+        <w:rPr>
+          <w:rFonts w:asciiTheme="minorBidi" w:hAnsiTheme="minorBidi"/>
+          <w:szCs w:val="22"/>
+        </w:rPr>
+      </w:pPr>
+      <w:r>
+        <w:rPr>
+          <w:rFonts w:asciiTheme="minorBidi" w:hAnsiTheme="minorBidi"/>
+          <w:szCs w:val="22"/>
           <w:cs/>
         </w:rPr>
         <w:t xml:space="preserve">เพิ่ม </w:t>
       </w:r>
       <w:r>
+        <w:rPr>
+          <w:rFonts w:asciiTheme="minorBidi" w:hAnsiTheme="minorBidi"/>
+          <w:szCs w:val="22"/>
+        </w:rPr>
         <w:t xml:space="preserve">function </w:t>
       </w:r>
       <w:r>
         <w:rPr>
-          <w:rFonts w:hint="cs"/>
+          <w:rFonts w:asciiTheme="minorBidi" w:hAnsiTheme="minorBidi"/>
+          <w:szCs w:val="22"/>
           <w:cs/>
         </w:rPr>
         <w:t>กระตุ้น</w:t>
@@ -927,48 +1858,68 @@
           <w:ilvl w:val="1"/>
           <w:numId w:val="12"/>
         </w:numPr>
-      </w:pPr>
-      <w:r>
-        <w:rPr>
-          <w:rFonts w:hint="cs"/>
+        <w:rPr>
+          <w:rFonts w:asciiTheme="minorBidi" w:hAnsiTheme="minorBidi"/>
+          <w:szCs w:val="22"/>
+        </w:rPr>
+      </w:pPr>
+      <w:r>
+        <w:rPr>
+          <w:rFonts w:asciiTheme="minorBidi" w:hAnsiTheme="minorBidi"/>
+          <w:szCs w:val="22"/>
           <w:cs/>
         </w:rPr>
         <w:t xml:space="preserve">เพิ่ม </w:t>
       </w:r>
       <w:r>
+        <w:rPr>
+          <w:rFonts w:asciiTheme="minorBidi" w:hAnsiTheme="minorBidi"/>
+          <w:szCs w:val="22"/>
+        </w:rPr>
         <w:t xml:space="preserve">dropout layer </w:t>
       </w:r>
       <w:r>
         <w:rPr>
-          <w:rFonts w:hint="cs"/>
+          <w:rFonts w:asciiTheme="minorBidi" w:hAnsiTheme="minorBidi"/>
+          <w:szCs w:val="22"/>
           <w:cs/>
         </w:rPr>
         <w:t>เพื่อลด</w:t>
       </w:r>
       <w:r>
         <w:rPr>
-          <w:rFonts w:hint="cs"/>
+          <w:rFonts w:asciiTheme="minorBidi" w:hAnsiTheme="minorBidi"/>
+          <w:szCs w:val="22"/>
           <w:cs/>
         </w:rPr>
         <w:t xml:space="preserve"> </w:t>
       </w:r>
       <w:r>
-        <w:t xml:space="preserve">overfitting </w:t>
-      </w:r>
-      <w:r>
-        <w:t> </w:t>
-      </w:r>
-      <w:r>
-        <w:rPr>
+        <w:rPr>
+          <w:rFonts w:asciiTheme="minorBidi" w:hAnsiTheme="minorBidi"/>
+          <w:szCs w:val="22"/>
+        </w:rPr>
+        <w:t>overfitting  </w:t>
+      </w:r>
+      <w:r>
+        <w:rPr>
+          <w:rFonts w:asciiTheme="minorBidi" w:hAnsiTheme="minorBidi"/>
+          <w:szCs w:val="22"/>
           <w:cs/>
         </w:rPr>
         <w:t xml:space="preserve">โดยการปิด </w:t>
       </w:r>
       <w:r>
+        <w:rPr>
+          <w:rFonts w:asciiTheme="minorBidi" w:hAnsiTheme="minorBidi"/>
+          <w:szCs w:val="22"/>
+        </w:rPr>
         <w:t xml:space="preserve">neurons </w:t>
       </w:r>
       <w:r>
         <w:rPr>
+          <w:rFonts w:asciiTheme="minorBidi" w:hAnsiTheme="minorBidi"/>
+          <w:szCs w:val="22"/>
           <w:cs/>
         </w:rPr>
         <w:t>บางส่วน</w:t>
@@ -981,23 +1932,37 @@
           <w:ilvl w:val="0"/>
           <w:numId w:val="12"/>
         </w:numPr>
-      </w:pPr>
-      <w:r>
+        <w:rPr>
+          <w:rFonts w:asciiTheme="minorBidi" w:hAnsiTheme="minorBidi"/>
+          <w:szCs w:val="22"/>
+        </w:rPr>
+      </w:pPr>
+      <w:r>
+        <w:rPr>
+          <w:rFonts w:asciiTheme="minorBidi" w:hAnsiTheme="minorBidi"/>
+          <w:szCs w:val="22"/>
+        </w:rPr>
         <w:t xml:space="preserve">Mode Compilation </w:t>
       </w:r>
       <w:r>
         <w:rPr>
-          <w:rFonts w:hint="cs"/>
+          <w:rFonts w:asciiTheme="minorBidi" w:hAnsiTheme="minorBidi"/>
+          <w:szCs w:val="22"/>
           <w:cs/>
         </w:rPr>
         <w:t xml:space="preserve">ฝึก </w:t>
       </w:r>
       <w:r>
+        <w:rPr>
+          <w:rFonts w:asciiTheme="minorBidi" w:hAnsiTheme="minorBidi"/>
+          <w:szCs w:val="22"/>
+        </w:rPr>
         <w:t xml:space="preserve">model </w:t>
       </w:r>
       <w:r>
         <w:rPr>
-          <w:rFonts w:hint="cs"/>
+          <w:rFonts w:asciiTheme="minorBidi" w:hAnsiTheme="minorBidi"/>
+          <w:szCs w:val="22"/>
           <w:cs/>
         </w:rPr>
         <w:t>และ วัดประสิทธิภาพ</w:t>
@@ -1010,20 +1975,30 @@
           <w:ilvl w:val="1"/>
           <w:numId w:val="12"/>
         </w:numPr>
-      </w:pPr>
-      <w:r>
-        <w:rPr>
-          <w:rFonts w:hint="cs"/>
+        <w:rPr>
+          <w:rFonts w:asciiTheme="minorBidi" w:hAnsiTheme="minorBidi"/>
+          <w:szCs w:val="22"/>
+        </w:rPr>
+      </w:pPr>
+      <w:r>
+        <w:rPr>
+          <w:rFonts w:asciiTheme="minorBidi" w:hAnsiTheme="minorBidi"/>
+          <w:szCs w:val="22"/>
           <w:cs/>
         </w:rPr>
         <w:t xml:space="preserve">เลือก </w:t>
       </w:r>
       <w:r>
+        <w:rPr>
+          <w:rFonts w:asciiTheme="minorBidi" w:hAnsiTheme="minorBidi"/>
+          <w:szCs w:val="22"/>
+        </w:rPr>
         <w:t xml:space="preserve">function loss </w:t>
       </w:r>
       <w:r>
         <w:rPr>
-          <w:rFonts w:hint="cs"/>
+          <w:rFonts w:asciiTheme="minorBidi" w:hAnsiTheme="minorBidi"/>
+          <w:szCs w:val="22"/>
           <w:cs/>
         </w:rPr>
         <w:t>สำหรับงานจำแนกประเภท</w:t>
@@ -1036,24 +2011,39 @@
           <w:ilvl w:val="1"/>
           <w:numId w:val="12"/>
         </w:numPr>
-      </w:pPr>
-      <w:r>
-        <w:rPr>
+        <w:rPr>
+          <w:rFonts w:asciiTheme="minorBidi" w:hAnsiTheme="minorBidi"/>
+          <w:szCs w:val="22"/>
+        </w:rPr>
+      </w:pPr>
+      <w:r>
+        <w:rPr>
+          <w:rFonts w:asciiTheme="minorBidi" w:hAnsiTheme="minorBidi"/>
+          <w:szCs w:val="22"/>
           <w:cs/>
         </w:rPr>
         <w:t xml:space="preserve">เลือก </w:t>
       </w:r>
       <w:r>
+        <w:rPr>
+          <w:rFonts w:asciiTheme="minorBidi" w:hAnsiTheme="minorBidi"/>
+          <w:szCs w:val="22"/>
+        </w:rPr>
         <w:t>Optimizer</w:t>
       </w:r>
       <w:r>
         <w:rPr>
-          <w:rFonts w:hint="cs"/>
+          <w:rFonts w:asciiTheme="minorBidi" w:hAnsiTheme="minorBidi"/>
+          <w:szCs w:val="22"/>
           <w:cs/>
         </w:rPr>
         <w:t xml:space="preserve"> เพื่อปรับปรุงน้ำหนักของ </w:t>
       </w:r>
       <w:r>
+        <w:rPr>
+          <w:rFonts w:asciiTheme="minorBidi" w:hAnsiTheme="minorBidi"/>
+          <w:szCs w:val="22"/>
+        </w:rPr>
         <w:t>model</w:t>
       </w:r>
     </w:p>
@@ -1064,9 +2054,15 @@
           <w:ilvl w:val="1"/>
           <w:numId w:val="12"/>
         </w:numPr>
-      </w:pPr>
-      <w:r>
-        <w:rPr>
+        <w:rPr>
+          <w:rFonts w:asciiTheme="minorBidi" w:hAnsiTheme="minorBidi"/>
+          <w:szCs w:val="22"/>
+        </w:rPr>
+      </w:pPr>
+      <w:r>
+        <w:rPr>
+          <w:rFonts w:asciiTheme="minorBidi" w:hAnsiTheme="minorBidi"/>
+          <w:szCs w:val="22"/>
           <w:cs/>
         </w:rPr>
         <w:t>เลือกเมตริกสำหรับวัดประสิทธิภาพ</w:t>
@@ -1079,10 +2075,15 @@
           <w:ilvl w:val="0"/>
           <w:numId w:val="12"/>
         </w:numPr>
-      </w:pPr>
-      <w:r>
-        <w:rPr>
-          <w:rFonts w:hint="cs"/>
+        <w:rPr>
+          <w:rFonts w:asciiTheme="minorBidi" w:hAnsiTheme="minorBidi"/>
+          <w:szCs w:val="22"/>
+        </w:rPr>
+      </w:pPr>
+      <w:r>
+        <w:rPr>
+          <w:rFonts w:asciiTheme="minorBidi" w:hAnsiTheme="minorBidi"/>
+          <w:szCs w:val="22"/>
           <w:cs/>
         </w:rPr>
         <w:t xml:space="preserve">การฝึกโมเดล </w:t>
@@ -1095,15 +2096,24 @@
           <w:ilvl w:val="1"/>
           <w:numId w:val="12"/>
         </w:numPr>
-      </w:pPr>
-      <w:r>
-        <w:rPr>
-          <w:rFonts w:hint="cs"/>
+        <w:rPr>
+          <w:rFonts w:asciiTheme="minorBidi" w:hAnsiTheme="minorBidi"/>
+          <w:szCs w:val="22"/>
+        </w:rPr>
+      </w:pPr>
+      <w:r>
+        <w:rPr>
+          <w:rFonts w:asciiTheme="minorBidi" w:hAnsiTheme="minorBidi"/>
+          <w:szCs w:val="22"/>
           <w:cs/>
         </w:rPr>
         <w:t xml:space="preserve">ป้อนข้อมูล และ </w:t>
       </w:r>
       <w:r>
+        <w:rPr>
+          <w:rFonts w:asciiTheme="minorBidi" w:hAnsiTheme="minorBidi"/>
+          <w:szCs w:val="22"/>
+        </w:rPr>
         <w:t>labels</w:t>
       </w:r>
     </w:p>
@@ -1114,20 +2124,30 @@
           <w:ilvl w:val="1"/>
           <w:numId w:val="12"/>
         </w:numPr>
-      </w:pPr>
-      <w:r>
-        <w:rPr>
-          <w:rFonts w:cs="Cordia New"/>
+        <w:rPr>
+          <w:rFonts w:asciiTheme="minorBidi" w:hAnsiTheme="minorBidi"/>
+          <w:szCs w:val="22"/>
+        </w:rPr>
+      </w:pPr>
+      <w:r>
+        <w:rPr>
+          <w:rFonts w:asciiTheme="minorBidi" w:hAnsiTheme="minorBidi"/>
+          <w:szCs w:val="22"/>
           <w:cs/>
         </w:rPr>
         <w:t xml:space="preserve">ใช้ </w:t>
       </w:r>
       <w:r>
+        <w:rPr>
+          <w:rFonts w:asciiTheme="minorBidi" w:hAnsiTheme="minorBidi"/>
+          <w:szCs w:val="22"/>
+        </w:rPr>
         <w:t xml:space="preserve">backpropagation </w:t>
       </w:r>
       <w:r>
         <w:rPr>
-          <w:rFonts w:cs="Cordia New"/>
+          <w:rFonts w:asciiTheme="minorBidi" w:hAnsiTheme="minorBidi"/>
+          <w:szCs w:val="22"/>
           <w:cs/>
         </w:rPr>
         <w:t>เพื่อปรับปรุงน้ำหนักของโมเดล</w:t>
@@ -1140,44 +2160,53 @@
           <w:ilvl w:val="1"/>
           <w:numId w:val="12"/>
         </w:numPr>
-      </w:pPr>
-      <w:r>
-        <w:rPr>
-          <w:rFonts w:hint="cs"/>
+        <w:rPr>
+          <w:rFonts w:asciiTheme="minorBidi" w:hAnsiTheme="minorBidi"/>
+          <w:szCs w:val="22"/>
+        </w:rPr>
+      </w:pPr>
+      <w:r>
+        <w:rPr>
+          <w:rFonts w:asciiTheme="minorBidi" w:hAnsiTheme="minorBidi"/>
+          <w:szCs w:val="22"/>
           <w:cs/>
         </w:rPr>
         <w:t>ตรวจสอบประสิทธิภาพ</w:t>
       </w:r>
       <w:r>
         <w:rPr>
-          <w:rFonts w:hint="cs"/>
+          <w:rFonts w:asciiTheme="minorBidi" w:hAnsiTheme="minorBidi"/>
+          <w:szCs w:val="22"/>
           <w:cs/>
         </w:rPr>
         <w:t>บน</w:t>
       </w:r>
       <w:r>
         <w:rPr>
-          <w:rFonts w:hint="cs"/>
+          <w:rFonts w:asciiTheme="minorBidi" w:hAnsiTheme="minorBidi"/>
           <w:b/>
           <w:bCs/>
+          <w:szCs w:val="22"/>
           <w:cs/>
         </w:rPr>
         <w:t>ช</w:t>
       </w:r>
       <w:r>
         <w:rPr>
-          <w:rFonts w:hint="cs"/>
+          <w:rFonts w:asciiTheme="minorBidi" w:hAnsiTheme="minorBidi"/>
           <w:b/>
           <w:bCs/>
+          <w:szCs w:val="22"/>
           <w:cs/>
         </w:rPr>
         <w:t>ุ</w:t>
       </w:r>
       <w:r>
         <w:rPr>
-          <w:rFonts w:hint="cs"/>
+          <w:rFonts w:asciiTheme="minorBidi" w:hAnsiTheme="minorBidi"/>
           <w:b/>
           <w:bCs/>
+          <w:szCs w:val="22"/>
           <w:cs/>
         </w:rPr>
         <w:t>ดตรวจสอบ</w:t>
@@ -1190,30 +2219,45 @@
           <w:ilvl w:val="1"/>
           <w:numId w:val="12"/>
         </w:numPr>
-      </w:pPr>
-      <w:r>
-        <w:rPr>
-          <w:rFonts w:hint="cs"/>
+        <w:rPr>
+          <w:rFonts w:asciiTheme="minorBidi" w:hAnsiTheme="minorBidi"/>
+          <w:szCs w:val="22"/>
+        </w:rPr>
+      </w:pPr>
+      <w:r>
+        <w:rPr>
+          <w:rFonts w:asciiTheme="minorBidi" w:hAnsiTheme="minorBidi"/>
+          <w:szCs w:val="22"/>
           <w:cs/>
         </w:rPr>
         <w:t xml:space="preserve">ปรับ </w:t>
       </w:r>
       <w:r>
+        <w:rPr>
+          <w:rFonts w:asciiTheme="minorBidi" w:hAnsiTheme="minorBidi"/>
+          <w:szCs w:val="22"/>
+        </w:rPr>
         <w:t> Hyperparameters</w:t>
       </w:r>
       <w:r>
         <w:rPr>
-          <w:rFonts w:hint="cs"/>
+          <w:rFonts w:asciiTheme="minorBidi" w:hAnsiTheme="minorBidi"/>
+          <w:szCs w:val="22"/>
           <w:cs/>
         </w:rPr>
         <w:t xml:space="preserve"> เพื่อให้ </w:t>
       </w:r>
       <w:r>
+        <w:rPr>
+          <w:rFonts w:asciiTheme="minorBidi" w:hAnsiTheme="minorBidi"/>
+          <w:szCs w:val="22"/>
+        </w:rPr>
         <w:t xml:space="preserve">model </w:t>
       </w:r>
       <w:r>
         <w:rPr>
-          <w:rFonts w:hint="cs"/>
+          <w:rFonts w:asciiTheme="minorBidi" w:hAnsiTheme="minorBidi"/>
+          <w:szCs w:val="22"/>
           <w:cs/>
         </w:rPr>
         <w:t>ทำงานดีขึ้น</w:t>
@@ -1226,20 +2270,30 @@
           <w:ilvl w:val="1"/>
           <w:numId w:val="12"/>
         </w:numPr>
-      </w:pPr>
-      <w:r>
-        <w:rPr>
-          <w:rFonts w:hint="cs"/>
+        <w:rPr>
+          <w:rFonts w:asciiTheme="minorBidi" w:hAnsiTheme="minorBidi"/>
+          <w:szCs w:val="22"/>
+        </w:rPr>
+      </w:pPr>
+      <w:r>
+        <w:rPr>
+          <w:rFonts w:asciiTheme="minorBidi" w:hAnsiTheme="minorBidi"/>
+          <w:szCs w:val="22"/>
           <w:cs/>
         </w:rPr>
         <w:t xml:space="preserve">บันทึก </w:t>
       </w:r>
       <w:r>
+        <w:rPr>
+          <w:rFonts w:asciiTheme="minorBidi" w:hAnsiTheme="minorBidi"/>
+          <w:szCs w:val="22"/>
+        </w:rPr>
         <w:t xml:space="preserve">model </w:t>
       </w:r>
       <w:r>
         <w:rPr>
-          <w:rFonts w:hint="cs"/>
+          <w:rFonts w:asciiTheme="minorBidi" w:hAnsiTheme="minorBidi"/>
+          <w:szCs w:val="22"/>
           <w:cs/>
         </w:rPr>
         <w:t>ที่ดีที่สุด</w:t>
@@ -1252,15 +2306,24 @@
           <w:ilvl w:val="0"/>
           <w:numId w:val="12"/>
         </w:numPr>
-      </w:pPr>
-      <w:r>
-        <w:rPr>
-          <w:rFonts w:hint="cs"/>
+        <w:rPr>
+          <w:rFonts w:asciiTheme="minorBidi" w:hAnsiTheme="minorBidi"/>
+          <w:szCs w:val="22"/>
+        </w:rPr>
+      </w:pPr>
+      <w:r>
+        <w:rPr>
+          <w:rFonts w:asciiTheme="minorBidi" w:hAnsiTheme="minorBidi"/>
+          <w:szCs w:val="22"/>
           <w:cs/>
         </w:rPr>
         <w:t xml:space="preserve">การประเมิน </w:t>
       </w:r>
       <w:r>
+        <w:rPr>
+          <w:rFonts w:asciiTheme="minorBidi" w:hAnsiTheme="minorBidi"/>
+          <w:szCs w:val="22"/>
+        </w:rPr>
         <w:t>Model</w:t>
       </w:r>
     </w:p>
@@ -1271,35 +2334,33 @@
           <w:ilvl w:val="1"/>
           <w:numId w:val="12"/>
         </w:numPr>
-      </w:pPr>
-      <w:r>
-        <w:rPr>
-          <w:rFonts w:hint="cs"/>
+        <w:rPr>
+          <w:rFonts w:asciiTheme="minorBidi" w:hAnsiTheme="minorBidi"/>
+          <w:szCs w:val="22"/>
+        </w:rPr>
+      </w:pPr>
+      <w:r>
+        <w:rPr>
+          <w:rFonts w:asciiTheme="minorBidi" w:hAnsiTheme="minorBidi"/>
+          <w:szCs w:val="22"/>
           <w:cs/>
         </w:rPr>
         <w:t>ใช้</w:t>
       </w:r>
       <w:r>
         <w:rPr>
-          <w:rFonts w:hint="cs"/>
+          <w:rFonts w:asciiTheme="minorBidi" w:hAnsiTheme="minorBidi"/>
           <w:b/>
           <w:bCs/>
-          <w:cs/>
-        </w:rPr>
-        <w:t>ชุดทดสอบ</w:t>
-      </w:r>
-      <w:r>
-        <w:rPr>
-          <w:rFonts w:hint="cs"/>
-          <w:b/>
-          <w:bCs/>
-          <w:cs/>
-        </w:rPr>
-        <w:t xml:space="preserve"> </w:t>
-      </w:r>
-      <w:r>
-        <w:rPr>
-          <w:rFonts w:hint="cs"/>
+          <w:szCs w:val="22"/>
+          <w:cs/>
+        </w:rPr>
+        <w:t xml:space="preserve">ชุดทดสอบ </w:t>
+      </w:r>
+      <w:r>
+        <w:rPr>
+          <w:rFonts w:asciiTheme="minorBidi" w:hAnsiTheme="minorBidi"/>
+          <w:szCs w:val="22"/>
           <w:cs/>
         </w:rPr>
         <w:t>เพื่อวัดประสิทธิภาพ</w:t>
@@ -1312,10 +2373,15 @@
           <w:ilvl w:val="1"/>
           <w:numId w:val="12"/>
         </w:numPr>
-      </w:pPr>
-      <w:r>
-        <w:rPr>
-          <w:rFonts w:hint="cs"/>
+        <w:rPr>
+          <w:rFonts w:asciiTheme="minorBidi" w:hAnsiTheme="minorBidi"/>
+          <w:szCs w:val="22"/>
+        </w:rPr>
+      </w:pPr>
+      <w:r>
+        <w:rPr>
+          <w:rFonts w:asciiTheme="minorBidi" w:hAnsiTheme="minorBidi"/>
+          <w:szCs w:val="22"/>
           <w:cs/>
         </w:rPr>
         <w:t>วิเคราะห์ผลลัพธ์ ความถูกต้อง ความแม่นยำ</w:t>
@@ -1328,20 +2394,30 @@
           <w:ilvl w:val="1"/>
           <w:numId w:val="12"/>
         </w:numPr>
-      </w:pPr>
-      <w:r>
-        <w:rPr>
-          <w:rFonts w:hint="cs"/>
+        <w:rPr>
+          <w:rFonts w:asciiTheme="minorBidi" w:hAnsiTheme="minorBidi"/>
+          <w:szCs w:val="22"/>
+        </w:rPr>
+      </w:pPr>
+      <w:r>
+        <w:rPr>
+          <w:rFonts w:asciiTheme="minorBidi" w:hAnsiTheme="minorBidi"/>
+          <w:szCs w:val="22"/>
           <w:cs/>
         </w:rPr>
         <w:t xml:space="preserve">ปรับปรุง </w:t>
       </w:r>
       <w:r>
+        <w:rPr>
+          <w:rFonts w:asciiTheme="minorBidi" w:hAnsiTheme="minorBidi"/>
+          <w:szCs w:val="22"/>
+        </w:rPr>
         <w:t xml:space="preserve">Model </w:t>
       </w:r>
       <w:r>
         <w:rPr>
-          <w:rFonts w:hint="cs"/>
+          <w:rFonts w:asciiTheme="minorBidi" w:hAnsiTheme="minorBidi"/>
+          <w:szCs w:val="22"/>
           <w:cs/>
         </w:rPr>
         <w:t>หากผลลัพธ์ยังไม่ดีเท่าที่ควร</w:t>
@@ -1354,20 +2430,30 @@
           <w:ilvl w:val="0"/>
           <w:numId w:val="12"/>
         </w:numPr>
-      </w:pPr>
-      <w:r>
-        <w:rPr>
-          <w:rFonts w:hint="cs"/>
+        <w:rPr>
+          <w:rFonts w:asciiTheme="minorBidi" w:hAnsiTheme="minorBidi"/>
+          <w:szCs w:val="22"/>
+        </w:rPr>
+      </w:pPr>
+      <w:r>
+        <w:rPr>
+          <w:rFonts w:asciiTheme="minorBidi" w:hAnsiTheme="minorBidi"/>
+          <w:szCs w:val="22"/>
           <w:cs/>
         </w:rPr>
         <w:t>การนำ</w:t>
       </w:r>
       <w:r>
+        <w:rPr>
+          <w:rFonts w:asciiTheme="minorBidi" w:hAnsiTheme="minorBidi"/>
+          <w:szCs w:val="22"/>
+        </w:rPr>
         <w:t xml:space="preserve"> Model </w:t>
       </w:r>
       <w:r>
         <w:rPr>
-          <w:rFonts w:hint="cs"/>
+          <w:rFonts w:asciiTheme="minorBidi" w:hAnsiTheme="minorBidi"/>
+          <w:szCs w:val="22"/>
           <w:cs/>
         </w:rPr>
         <w:t>ไปใช้งาน</w:t>
@@ -1380,20 +2466,30 @@
           <w:ilvl w:val="1"/>
           <w:numId w:val="12"/>
         </w:numPr>
-      </w:pPr>
-      <w:r>
-        <w:rPr>
-          <w:rFonts w:hint="cs"/>
+        <w:rPr>
+          <w:rFonts w:asciiTheme="minorBidi" w:hAnsiTheme="minorBidi"/>
+          <w:szCs w:val="22"/>
+        </w:rPr>
+      </w:pPr>
+      <w:r>
+        <w:rPr>
+          <w:rFonts w:asciiTheme="minorBidi" w:hAnsiTheme="minorBidi"/>
+          <w:szCs w:val="22"/>
           <w:cs/>
         </w:rPr>
         <w:t xml:space="preserve">บันทึก </w:t>
       </w:r>
       <w:r>
+        <w:rPr>
+          <w:rFonts w:asciiTheme="minorBidi" w:hAnsiTheme="minorBidi"/>
+          <w:szCs w:val="22"/>
+        </w:rPr>
         <w:t xml:space="preserve">model </w:t>
       </w:r>
       <w:r>
         <w:rPr>
-          <w:rFonts w:hint="cs"/>
+          <w:rFonts w:asciiTheme="minorBidi" w:hAnsiTheme="minorBidi"/>
+          <w:szCs w:val="22"/>
           <w:cs/>
         </w:rPr>
         <w:t>ที่สามารถนำไปใช้งานได้</w:t>
@@ -1406,40 +2502,69 @@
           <w:ilvl w:val="1"/>
           <w:numId w:val="12"/>
         </w:numPr>
-      </w:pPr>
-      <w:r>
-        <w:rPr>
-          <w:rFonts w:hint="cs"/>
+        <w:rPr>
+          <w:rFonts w:asciiTheme="minorBidi" w:hAnsiTheme="minorBidi"/>
+          <w:szCs w:val="22"/>
+        </w:rPr>
+      </w:pPr>
+      <w:r>
+        <w:rPr>
+          <w:rFonts w:asciiTheme="minorBidi" w:hAnsiTheme="minorBidi"/>
+          <w:szCs w:val="22"/>
           <w:cs/>
         </w:rPr>
         <w:t xml:space="preserve">สร้าง </w:t>
       </w:r>
-      <w:r>
-        <w:t xml:space="preserve">api </w:t>
-      </w:r>
-      <w:r>
-        <w:rPr>
-          <w:rFonts w:hint="cs"/>
+      <w:proofErr w:type="spellStart"/>
+      <w:r>
+        <w:rPr>
+          <w:rFonts w:asciiTheme="minorBidi" w:hAnsiTheme="minorBidi"/>
+          <w:szCs w:val="22"/>
+        </w:rPr>
+        <w:t>api</w:t>
+      </w:r>
+      <w:proofErr w:type="spellEnd"/>
+      <w:r>
+        <w:rPr>
+          <w:rFonts w:asciiTheme="minorBidi" w:hAnsiTheme="minorBidi"/>
+          <w:szCs w:val="22"/>
+        </w:rPr>
+        <w:t xml:space="preserve"> </w:t>
+      </w:r>
+      <w:r>
+        <w:rPr>
+          <w:rFonts w:asciiTheme="minorBidi" w:hAnsiTheme="minorBidi"/>
+          <w:szCs w:val="22"/>
           <w:cs/>
         </w:rPr>
         <w:t xml:space="preserve">หรือ </w:t>
       </w:r>
       <w:r>
+        <w:rPr>
+          <w:rFonts w:asciiTheme="minorBidi" w:hAnsiTheme="minorBidi"/>
+          <w:szCs w:val="22"/>
+        </w:rPr>
         <w:t xml:space="preserve">application </w:t>
       </w:r>
       <w:r>
         <w:rPr>
-          <w:rFonts w:hint="cs"/>
+          <w:rFonts w:asciiTheme="minorBidi" w:hAnsiTheme="minorBidi"/>
+          <w:szCs w:val="22"/>
           <w:cs/>
         </w:rPr>
         <w:t xml:space="preserve">เพื่อให้ </w:t>
       </w:r>
       <w:r>
+        <w:rPr>
+          <w:rFonts w:asciiTheme="minorBidi" w:hAnsiTheme="minorBidi"/>
+          <w:szCs w:val="22"/>
+        </w:rPr>
         <w:t xml:space="preserve">user upload </w:t>
       </w:r>
       <w:r>
         <w:rPr>
-          <w:rFonts w:hint="cs"/>
+          <w:rFonts w:asciiTheme="minorBidi" w:hAnsiTheme="minorBidi"/>
+          <w:szCs w:val="22"/>
           <w:cs/>
         </w:rPr>
         <w:t>และรับข้อความที่แปลงแล้ว</w:t>
@@ -1452,10 +2577,15 @@
           <w:ilvl w:val="1"/>
           <w:numId w:val="12"/>
         </w:numPr>
-      </w:pPr>
-      <w:r>
-        <w:rPr>
-          <w:rFonts w:hint="cs"/>
+        <w:rPr>
+          <w:rFonts w:asciiTheme="minorBidi" w:hAnsiTheme="minorBidi"/>
+          <w:szCs w:val="22"/>
+        </w:rPr>
+      </w:pPr>
+      <w:r>
+        <w:rPr>
+          <w:rFonts w:asciiTheme="minorBidi" w:hAnsiTheme="minorBidi"/>
+          <w:szCs w:val="22"/>
           <w:cs/>
         </w:rPr>
         <w:t>ทดสอบการใช้งาน</w:t>
@@ -1468,20 +2598,30 @@
           <w:ilvl w:val="0"/>
           <w:numId w:val="3"/>
         </w:numPr>
-      </w:pPr>
-      <w:r>
-        <w:rPr>
-          <w:rFonts w:hint="cs"/>
+        <w:rPr>
+          <w:rFonts w:asciiTheme="minorBidi" w:hAnsiTheme="minorBidi"/>
+          <w:szCs w:val="22"/>
+        </w:rPr>
+      </w:pPr>
+      <w:r>
+        <w:rPr>
+          <w:rFonts w:asciiTheme="minorBidi" w:hAnsiTheme="minorBidi"/>
+          <w:szCs w:val="22"/>
           <w:cs/>
         </w:rPr>
         <w:t xml:space="preserve">หากประสิทธิภาพของ </w:t>
       </w:r>
       <w:r>
+        <w:rPr>
+          <w:rFonts w:asciiTheme="minorBidi" w:hAnsiTheme="minorBidi"/>
+          <w:szCs w:val="22"/>
+        </w:rPr>
         <w:t xml:space="preserve">OCR </w:t>
       </w:r>
       <w:r>
         <w:rPr>
-          <w:rFonts w:hint="cs"/>
+          <w:rFonts w:asciiTheme="minorBidi" w:hAnsiTheme="minorBidi"/>
+          <w:szCs w:val="22"/>
           <w:cs/>
         </w:rPr>
         <w:t xml:space="preserve">ต่ำหว่าที่คาดหวัง </w:t>
@@ -1494,10 +2634,15 @@
           <w:ilvl w:val="1"/>
           <w:numId w:val="3"/>
         </w:numPr>
-      </w:pPr>
-      <w:r>
-        <w:rPr>
-          <w:rFonts w:hint="cs"/>
+        <w:rPr>
+          <w:rFonts w:asciiTheme="minorBidi" w:hAnsiTheme="minorBidi"/>
+          <w:szCs w:val="22"/>
+        </w:rPr>
+      </w:pPr>
+      <w:r>
+        <w:rPr>
+          <w:rFonts w:asciiTheme="minorBidi" w:hAnsiTheme="minorBidi"/>
+          <w:szCs w:val="22"/>
           <w:cs/>
         </w:rPr>
         <w:t>ปรับปรุงชุดข้อมูลที่ใช้ฝึก อาจเพิ่มปริมาณ ความหลากหลาย ลบภาพที่มีคุณภาพต่ำ</w:t>
@@ -1510,10 +2655,15 @@
           <w:ilvl w:val="1"/>
           <w:numId w:val="3"/>
         </w:numPr>
-      </w:pPr>
-      <w:r>
-        <w:rPr>
-          <w:rFonts w:hint="cs"/>
+        <w:rPr>
+          <w:rFonts w:asciiTheme="minorBidi" w:hAnsiTheme="minorBidi"/>
+          <w:szCs w:val="22"/>
+        </w:rPr>
+      </w:pPr>
+      <w:r>
+        <w:rPr>
+          <w:rFonts w:asciiTheme="minorBidi" w:hAnsiTheme="minorBidi"/>
+          <w:szCs w:val="22"/>
           <w:cs/>
         </w:rPr>
         <w:t>ปรับปรุงการเตรียมข้อมูล ปรับความสว่าง ความชัด การแบ่งตัวอักษร คำ และบรรทัด</w:t>
@@ -1526,35 +2676,54 @@
           <w:ilvl w:val="1"/>
           <w:numId w:val="3"/>
         </w:numPr>
-      </w:pPr>
-      <w:r>
-        <w:rPr>
-          <w:rFonts w:hint="cs"/>
+        <w:rPr>
+          <w:rFonts w:asciiTheme="minorBidi" w:hAnsiTheme="minorBidi"/>
+          <w:szCs w:val="22"/>
+        </w:rPr>
+      </w:pPr>
+      <w:r>
+        <w:rPr>
+          <w:rFonts w:asciiTheme="minorBidi" w:hAnsiTheme="minorBidi"/>
+          <w:szCs w:val="22"/>
           <w:cs/>
         </w:rPr>
         <w:t xml:space="preserve">ปรับปรุงโครงสร้าง </w:t>
       </w:r>
       <w:r>
+        <w:rPr>
+          <w:rFonts w:asciiTheme="minorBidi" w:hAnsiTheme="minorBidi"/>
+          <w:szCs w:val="22"/>
+        </w:rPr>
         <w:t>Model</w:t>
       </w:r>
       <w:r>
         <w:rPr>
-          <w:rFonts w:hint="cs"/>
+          <w:rFonts w:asciiTheme="minorBidi" w:hAnsiTheme="minorBidi"/>
+          <w:szCs w:val="22"/>
           <w:cs/>
         </w:rPr>
         <w:t xml:space="preserve"> เพิ่มจำนวน </w:t>
       </w:r>
       <w:r>
+        <w:rPr>
+          <w:rFonts w:asciiTheme="minorBidi" w:hAnsiTheme="minorBidi"/>
+          <w:szCs w:val="22"/>
+        </w:rPr>
         <w:t xml:space="preserve">layers </w:t>
       </w:r>
       <w:r>
         <w:rPr>
-          <w:rFonts w:hint="cs"/>
+          <w:rFonts w:asciiTheme="minorBidi" w:hAnsiTheme="minorBidi"/>
+          <w:szCs w:val="22"/>
           <w:cs/>
         </w:rPr>
         <w:t xml:space="preserve">ปรับจำนวน </w:t>
       </w:r>
       <w:r>
+        <w:rPr>
+          <w:rFonts w:asciiTheme="minorBidi" w:hAnsiTheme="minorBidi"/>
+          <w:szCs w:val="22"/>
+        </w:rPr>
         <w:t xml:space="preserve">neurons </w:t>
       </w:r>
     </w:p>
@@ -1565,16 +2734,24 @@
           <w:ilvl w:val="1"/>
           <w:numId w:val="3"/>
         </w:numPr>
-      </w:pPr>
-      <w:r>
-        <w:rPr>
-          <w:rFonts w:hint="cs"/>
-          <w:cs/>
-        </w:rPr>
-        <w:lastRenderedPageBreak/>
+        <w:rPr>
+          <w:rFonts w:asciiTheme="minorBidi" w:hAnsiTheme="minorBidi"/>
+          <w:szCs w:val="22"/>
+        </w:rPr>
+      </w:pPr>
+      <w:r>
+        <w:rPr>
+          <w:rFonts w:asciiTheme="minorBidi" w:hAnsiTheme="minorBidi"/>
+          <w:szCs w:val="22"/>
+          <w:cs/>
+        </w:rPr>
         <w:t xml:space="preserve">ปรับ </w:t>
       </w:r>
       <w:r>
+        <w:rPr>
+          <w:rFonts w:asciiTheme="minorBidi" w:hAnsiTheme="minorBidi"/>
+          <w:szCs w:val="22"/>
+        </w:rPr>
         <w:t>Hyperparameters learning rate, batch size</w:t>
       </w:r>
     </w:p>
@@ -1585,41 +2762,60 @@
           <w:ilvl w:val="1"/>
           <w:numId w:val="3"/>
         </w:numPr>
-      </w:pPr>
-      <w:r>
-        <w:rPr>
-          <w:rFonts w:hint="cs"/>
+        <w:rPr>
+          <w:rFonts w:asciiTheme="minorBidi" w:hAnsiTheme="minorBidi"/>
+          <w:szCs w:val="22"/>
+        </w:rPr>
+      </w:pPr>
+      <w:r>
+        <w:rPr>
+          <w:rFonts w:asciiTheme="minorBidi" w:hAnsiTheme="minorBidi"/>
+          <w:szCs w:val="22"/>
           <w:cs/>
         </w:rPr>
         <w:t xml:space="preserve">เพิ่ม </w:t>
       </w:r>
       <w:r>
+        <w:rPr>
+          <w:rFonts w:asciiTheme="minorBidi" w:hAnsiTheme="minorBidi"/>
+          <w:szCs w:val="22"/>
+        </w:rPr>
         <w:t xml:space="preserve">dropout layer </w:t>
       </w:r>
       <w:r>
         <w:rPr>
-          <w:rFonts w:hint="cs"/>
+          <w:rFonts w:asciiTheme="minorBidi" w:hAnsiTheme="minorBidi"/>
+          <w:szCs w:val="22"/>
           <w:cs/>
         </w:rPr>
         <w:t xml:space="preserve">เพื่อลด </w:t>
       </w:r>
       <w:r>
-        <w:t xml:space="preserve">overfitting </w:t>
-      </w:r>
-      <w:r>
-        <w:t> </w:t>
-      </w:r>
-      <w:r>
-        <w:rPr>
+        <w:rPr>
+          <w:rFonts w:asciiTheme="minorBidi" w:hAnsiTheme="minorBidi"/>
+          <w:szCs w:val="22"/>
+        </w:rPr>
+        <w:t>overfitting  </w:t>
+      </w:r>
+      <w:r>
+        <w:rPr>
+          <w:rFonts w:asciiTheme="minorBidi" w:hAnsiTheme="minorBidi"/>
+          <w:szCs w:val="22"/>
           <w:cs/>
         </w:rPr>
         <w:t xml:space="preserve">โดยการปิด </w:t>
       </w:r>
       <w:r>
+        <w:rPr>
+          <w:rFonts w:asciiTheme="minorBidi" w:hAnsiTheme="minorBidi"/>
+          <w:szCs w:val="22"/>
+        </w:rPr>
         <w:t xml:space="preserve">neurons </w:t>
       </w:r>
       <w:r>
         <w:rPr>
+          <w:rFonts w:asciiTheme="minorBidi" w:hAnsiTheme="minorBidi"/>
+          <w:szCs w:val="22"/>
           <w:cs/>
         </w:rPr>
         <w:t>บางส่วน</w:t>
@@ -1632,57 +2828,50 @@
           <w:ilvl w:val="1"/>
           <w:numId w:val="3"/>
         </w:numPr>
-      </w:pPr>
-      <w:r>
-        <w:rPr>
-          <w:rFonts w:hint="cs"/>
+        <w:rPr>
+          <w:rFonts w:asciiTheme="minorBidi" w:hAnsiTheme="minorBidi" w:hint="cs"/>
+          <w:szCs w:val="22"/>
+          <w:cs/>
+        </w:rPr>
+      </w:pPr>
+      <w:r>
+        <w:rPr>
+          <w:rFonts w:asciiTheme="minorBidi" w:hAnsiTheme="minorBidi"/>
+          <w:szCs w:val="22"/>
           <w:cs/>
         </w:rPr>
         <w:t xml:space="preserve">ทดลองกับ </w:t>
       </w:r>
       <w:r>
+        <w:rPr>
+          <w:rFonts w:asciiTheme="minorBidi" w:hAnsiTheme="minorBidi"/>
+          <w:szCs w:val="22"/>
+        </w:rPr>
         <w:t xml:space="preserve">model </w:t>
       </w:r>
       <w:r>
         <w:rPr>
-          <w:rFonts w:hint="cs"/>
+          <w:rFonts w:asciiTheme="minorBidi" w:hAnsiTheme="minorBidi"/>
+          <w:szCs w:val="22"/>
           <w:cs/>
         </w:rPr>
         <w:t>อื่น</w:t>
       </w:r>
       <w:r>
         <w:rPr>
-          <w:rFonts w:hint="cs"/>
+          <w:rFonts w:asciiTheme="minorBidi" w:hAnsiTheme="minorBidi"/>
+          <w:szCs w:val="22"/>
           <w:cs/>
         </w:rPr>
         <w:t xml:space="preserve"> เพื่อเปรียบเทียบประสิทธิภาพ</w:t>
       </w:r>
-    </w:p>
-    <w:p>
-      <w:pPr>
-        <w:pStyle w:val="ListParagraph"/>
-        <w:ind w:left="1800"/>
-        <w:rPr>
-          <w:rFonts w:hint="cs"/>
-        </w:rPr>
-      </w:pPr>
-    </w:p>
-    <w:p>
-      <w:pPr>
-        <w:rPr>
-          <w:rFonts w:hint="cs"/>
-        </w:rPr>
-      </w:pPr>
-    </w:p>
-    <w:p>
-      <w:pPr>
-        <w:pStyle w:val="ListParagraph"/>
-        <w:ind w:left="3240"/>
-        <w:rPr>
-          <w:rFonts w:hint="cs"/>
-          <w:cs/>
-        </w:rPr>
-      </w:pPr>
+      <w:r>
+        <w:rPr>
+          <w:rFonts w:asciiTheme="minorBidi" w:hAnsiTheme="minorBidi"/>
+          <w:szCs w:val="22"/>
+        </w:rPr>
+        <w:tab/>
+      </w:r>
     </w:p>
     <w:sectPr>
       <w:pgSz w:w="12240" w:h="15840"/>
@@ -2130,6 +3319,155 @@
     </w:lvl>
   </w:abstractNum>
   <w:abstractNum w:abstractNumId="5" w15:restartNumberingAfterBreak="0">
+    <w:nsid w:val="34444DB7"/>
+    <w:multiLevelType w:val="multilevel"/>
+    <w:tmpl w:val="3C24A29C"/>
+    <w:lvl w:ilvl="0">
+      <w:start w:val="1"/>
+      <w:numFmt w:val="bullet"/>
+      <w:lvlText w:val=""/>
+      <w:lvlJc w:val="left"/>
+      <w:pPr>
+        <w:tabs>
+          <w:tab w:val="num" w:pos="720"/>
+        </w:tabs>
+        <w:ind w:left="720" w:hanging="360"/>
+      </w:pPr>
+      <w:rPr>
+        <w:rFonts w:ascii="Symbol" w:hAnsi="Symbol" w:hint="default"/>
+        <w:sz w:val="20"/>
+      </w:rPr>
+    </w:lvl>
+    <w:lvl w:ilvl="1" w:tentative="1">
+      <w:start w:val="1"/>
+      <w:numFmt w:val="bullet"/>
+      <w:lvlText w:val="o"/>
+      <w:lvlJc w:val="left"/>
+      <w:pPr>
+        <w:tabs>
+          <w:tab w:val="num" w:pos="1440"/>
+        </w:tabs>
+        <w:ind w:left="1440" w:hanging="360"/>
+      </w:pPr>
+      <w:rPr>
+        <w:rFonts w:ascii="Courier New" w:hAnsi="Courier New" w:hint="default"/>
+        <w:sz w:val="20"/>
+      </w:rPr>
+    </w:lvl>
+    <w:lvl w:ilvl="2" w:tentative="1">
+      <w:start w:val="1"/>
+      <w:numFmt w:val="bullet"/>
+      <w:lvlText w:val=""/>
+      <w:lvlJc w:val="left"/>
+      <w:pPr>
+        <w:tabs>
+          <w:tab w:val="num" w:pos="2160"/>
+        </w:tabs>
+        <w:ind w:left="2160" w:hanging="360"/>
+      </w:pPr>
+      <w:rPr>
+        <w:rFonts w:ascii="Wingdings" w:hAnsi="Wingdings" w:hint="default"/>
+        <w:sz w:val="20"/>
+      </w:rPr>
+    </w:lvl>
+    <w:lvl w:ilvl="3" w:tentative="1">
+      <w:start w:val="1"/>
+      <w:numFmt w:val="bullet"/>
+      <w:lvlText w:val=""/>
+      <w:lvlJc w:val="left"/>
+      <w:pPr>
+        <w:tabs>
+          <w:tab w:val="num" w:pos="2880"/>
+        </w:tabs>
+        <w:ind w:left="2880" w:hanging="360"/>
+      </w:pPr>
+      <w:rPr>
+        <w:rFonts w:ascii="Wingdings" w:hAnsi="Wingdings" w:hint="default"/>
+        <w:sz w:val="20"/>
+      </w:rPr>
+    </w:lvl>
+    <w:lvl w:ilvl="4" w:tentative="1">
+      <w:start w:val="1"/>
+      <w:numFmt w:val="bullet"/>
+      <w:lvlText w:val=""/>
+      <w:lvlJc w:val="left"/>
+      <w:pPr>
+        <w:tabs>
+          <w:tab w:val="num" w:pos="3600"/>
+        </w:tabs>
+        <w:ind w:left="3600" w:hanging="360"/>
+      </w:pPr>
+      <w:rPr>
+        <w:rFonts w:ascii="Wingdings" w:hAnsi="Wingdings" w:hint="default"/>
+        <w:sz w:val="20"/>
+      </w:rPr>
+    </w:lvl>
+    <w:lvl w:ilvl="5" w:tentative="1">
+      <w:start w:val="1"/>
+      <w:numFmt w:val="bullet"/>
+      <w:lvlText w:val=""/>
+      <w:lvlJc w:val="left"/>
+      <w:pPr>
+        <w:tabs>
+          <w:tab w:val="num" w:pos="4320"/>
+        </w:tabs>
+        <w:ind w:left="4320" w:hanging="360"/>
+      </w:pPr>
+      <w:rPr>
+        <w:rFonts w:ascii="Wingdings" w:hAnsi="Wingdings" w:hint="default"/>
+        <w:sz w:val="20"/>
+      </w:rPr>
+    </w:lvl>
+    <w:lvl w:ilvl="6" w:tentative="1">
+      <w:start w:val="1"/>
+      <w:numFmt w:val="bullet"/>
+      <w:lvlText w:val=""/>
+      <w:lvlJc w:val="left"/>
+      <w:pPr>
+        <w:tabs>
+          <w:tab w:val="num" w:pos="5040"/>
+        </w:tabs>
+        <w:ind w:left="5040" w:hanging="360"/>
+      </w:pPr>
+      <w:rPr>
+        <w:rFonts w:ascii="Wingdings" w:hAnsi="Wingdings" w:hint="default"/>
+        <w:sz w:val="20"/>
+      </w:rPr>
+    </w:lvl>
+    <w:lvl w:ilvl="7" w:tentative="1">
+      <w:start w:val="1"/>
+      <w:numFmt w:val="bullet"/>
+      <w:lvlText w:val=""/>
+      <w:lvlJc w:val="left"/>
+      <w:pPr>
+        <w:tabs>
+          <w:tab w:val="num" w:pos="5760"/>
+        </w:tabs>
+        <w:ind w:left="5760" w:hanging="360"/>
+      </w:pPr>
+      <w:rPr>
+        <w:rFonts w:ascii="Wingdings" w:hAnsi="Wingdings" w:hint="default"/>
+        <w:sz w:val="20"/>
+      </w:rPr>
+    </w:lvl>
+    <w:lvl w:ilvl="8" w:tentative="1">
+      <w:start w:val="1"/>
+      <w:numFmt w:val="bullet"/>
+      <w:lvlText w:val=""/>
+      <w:lvlJc w:val="left"/>
+      <w:pPr>
+        <w:tabs>
+          <w:tab w:val="num" w:pos="6480"/>
+        </w:tabs>
+        <w:ind w:left="6480" w:hanging="360"/>
+      </w:pPr>
+      <w:rPr>
+        <w:rFonts w:ascii="Wingdings" w:hAnsi="Wingdings" w:hint="default"/>
+        <w:sz w:val="20"/>
+      </w:rPr>
+    </w:lvl>
+  </w:abstractNum>
+  <w:abstractNum w:abstractNumId="6" w15:restartNumberingAfterBreak="0">
     <w:nsid w:val="35BE00DF"/>
     <w:multiLevelType w:val="hybridMultilevel"/>
     <w:tmpl w:val="7360BB14"/>
@@ -2218,7 +3556,7 @@
       </w:pPr>
     </w:lvl>
   </w:abstractNum>
-  <w:abstractNum w:abstractNumId="6" w15:restartNumberingAfterBreak="0">
+  <w:abstractNum w:abstractNumId="7" w15:restartNumberingAfterBreak="0">
     <w:nsid w:val="41022D60"/>
     <w:multiLevelType w:val="multilevel"/>
     <w:tmpl w:val="D90E8DFE"/>
@@ -2310,7 +3648,156 @@
       </w:pPr>
     </w:lvl>
   </w:abstractNum>
-  <w:abstractNum w:abstractNumId="7" w15:restartNumberingAfterBreak="0">
+  <w:abstractNum w:abstractNumId="8" w15:restartNumberingAfterBreak="0">
+    <w:nsid w:val="5BA51323"/>
+    <w:multiLevelType w:val="multilevel"/>
+    <w:tmpl w:val="B6C4302E"/>
+    <w:lvl w:ilvl="0">
+      <w:start w:val="1"/>
+      <w:numFmt w:val="bullet"/>
+      <w:lvlText w:val=""/>
+      <w:lvlJc w:val="left"/>
+      <w:pPr>
+        <w:tabs>
+          <w:tab w:val="num" w:pos="720"/>
+        </w:tabs>
+        <w:ind w:left="720" w:hanging="360"/>
+      </w:pPr>
+      <w:rPr>
+        <w:rFonts w:ascii="Symbol" w:hAnsi="Symbol" w:hint="default"/>
+        <w:sz w:val="20"/>
+      </w:rPr>
+    </w:lvl>
+    <w:lvl w:ilvl="1" w:tentative="1">
+      <w:start w:val="1"/>
+      <w:numFmt w:val="bullet"/>
+      <w:lvlText w:val="o"/>
+      <w:lvlJc w:val="left"/>
+      <w:pPr>
+        <w:tabs>
+          <w:tab w:val="num" w:pos="1440"/>
+        </w:tabs>
+        <w:ind w:left="1440" w:hanging="360"/>
+      </w:pPr>
+      <w:rPr>
+        <w:rFonts w:ascii="Courier New" w:hAnsi="Courier New" w:hint="default"/>
+        <w:sz w:val="20"/>
+      </w:rPr>
+    </w:lvl>
+    <w:lvl w:ilvl="2" w:tentative="1">
+      <w:start w:val="1"/>
+      <w:numFmt w:val="bullet"/>
+      <w:lvlText w:val=""/>
+      <w:lvlJc w:val="left"/>
+      <w:pPr>
+        <w:tabs>
+          <w:tab w:val="num" w:pos="2160"/>
+        </w:tabs>
+        <w:ind w:left="2160" w:hanging="360"/>
+      </w:pPr>
+      <w:rPr>
+        <w:rFonts w:ascii="Wingdings" w:hAnsi="Wingdings" w:hint="default"/>
+        <w:sz w:val="20"/>
+      </w:rPr>
+    </w:lvl>
+    <w:lvl w:ilvl="3" w:tentative="1">
+      <w:start w:val="1"/>
+      <w:numFmt w:val="bullet"/>
+      <w:lvlText w:val=""/>
+      <w:lvlJc w:val="left"/>
+      <w:pPr>
+        <w:tabs>
+          <w:tab w:val="num" w:pos="2880"/>
+        </w:tabs>
+        <w:ind w:left="2880" w:hanging="360"/>
+      </w:pPr>
+      <w:rPr>
+        <w:rFonts w:ascii="Wingdings" w:hAnsi="Wingdings" w:hint="default"/>
+        <w:sz w:val="20"/>
+      </w:rPr>
+    </w:lvl>
+    <w:lvl w:ilvl="4" w:tentative="1">
+      <w:start w:val="1"/>
+      <w:numFmt w:val="bullet"/>
+      <w:lvlText w:val=""/>
+      <w:lvlJc w:val="left"/>
+      <w:pPr>
+        <w:tabs>
+          <w:tab w:val="num" w:pos="3600"/>
+        </w:tabs>
+        <w:ind w:left="3600" w:hanging="360"/>
+      </w:pPr>
+      <w:rPr>
+        <w:rFonts w:ascii="Wingdings" w:hAnsi="Wingdings" w:hint="default"/>
+        <w:sz w:val="20"/>
+      </w:rPr>
+    </w:lvl>
+    <w:lvl w:ilvl="5" w:tentative="1">
+      <w:start w:val="1"/>
+      <w:numFmt w:val="bullet"/>
+      <w:lvlText w:val=""/>
+      <w:lvlJc w:val="left"/>
+      <w:pPr>
+        <w:tabs>
+          <w:tab w:val="num" w:pos="4320"/>
+        </w:tabs>
+        <w:ind w:left="4320" w:hanging="360"/>
+      </w:pPr>
+      <w:rPr>
+        <w:rFonts w:ascii="Wingdings" w:hAnsi="Wingdings" w:hint="default"/>
+        <w:sz w:val="20"/>
+      </w:rPr>
+    </w:lvl>
+    <w:lvl w:ilvl="6" w:tentative="1">
+      <w:start w:val="1"/>
+      <w:numFmt w:val="bullet"/>
+      <w:lvlText w:val=""/>
+      <w:lvlJc w:val="left"/>
+      <w:pPr>
+        <w:tabs>
+          <w:tab w:val="num" w:pos="5040"/>
+        </w:tabs>
+        <w:ind w:left="5040" w:hanging="360"/>
+      </w:pPr>
+      <w:rPr>
+        <w:rFonts w:ascii="Wingdings" w:hAnsi="Wingdings" w:hint="default"/>
+        <w:sz w:val="20"/>
+      </w:rPr>
+    </w:lvl>
+    <w:lvl w:ilvl="7" w:tentative="1">
+      <w:start w:val="1"/>
+      <w:numFmt w:val="bullet"/>
+      <w:lvlText w:val=""/>
+      <w:lvlJc w:val="left"/>
+      <w:pPr>
+        <w:tabs>
+          <w:tab w:val="num" w:pos="5760"/>
+        </w:tabs>
+        <w:ind w:left="5760" w:hanging="360"/>
+      </w:pPr>
+      <w:rPr>
+        <w:rFonts w:ascii="Wingdings" w:hAnsi="Wingdings" w:hint="default"/>
+        <w:sz w:val="20"/>
+      </w:rPr>
+    </w:lvl>
+    <w:lvl w:ilvl="8" w:tentative="1">
+      <w:start w:val="1"/>
+      <w:numFmt w:val="bullet"/>
+      <w:lvlText w:val=""/>
+      <w:lvlJc w:val="left"/>
+      <w:pPr>
+        <w:tabs>
+          <w:tab w:val="num" w:pos="6480"/>
+        </w:tabs>
+        <w:ind w:left="6480" w:hanging="360"/>
+      </w:pPr>
+      <w:rPr>
+        <w:rFonts w:ascii="Wingdings" w:hAnsi="Wingdings" w:hint="default"/>
+        <w:sz w:val="20"/>
+      </w:rPr>
+    </w:lvl>
+  </w:abstractNum>
+  <w:abstractNum w:abstractNumId="9" w15:restartNumberingAfterBreak="0">
     <w:nsid w:val="60BA7B8D"/>
     <w:multiLevelType w:val="multilevel"/>
     <w:tmpl w:val="60089126"/>
@@ -2396,7 +3883,7 @@
       </w:pPr>
     </w:lvl>
   </w:abstractNum>
-  <w:abstractNum w:abstractNumId="8" w15:restartNumberingAfterBreak="0">
+  <w:abstractNum w:abstractNumId="10" w15:restartNumberingAfterBreak="0">
     <w:nsid w:val="668B2EC1"/>
     <w:multiLevelType w:val="hybridMultilevel"/>
     <w:tmpl w:val="69240202"/>
@@ -2509,7 +3996,7 @@
       </w:rPr>
     </w:lvl>
   </w:abstractNum>
-  <w:abstractNum w:abstractNumId="9" w15:restartNumberingAfterBreak="0">
+  <w:abstractNum w:abstractNumId="11" w15:restartNumberingAfterBreak="0">
     <w:nsid w:val="766376DE"/>
     <w:multiLevelType w:val="hybridMultilevel"/>
     <w:tmpl w:val="758859D8"/>
@@ -2622,7 +4109,7 @@
       </w:rPr>
     </w:lvl>
   </w:abstractNum>
-  <w:abstractNum w:abstractNumId="10" w15:restartNumberingAfterBreak="0">
+  <w:abstractNum w:abstractNumId="12" w15:restartNumberingAfterBreak="0">
     <w:nsid w:val="7D502DE9"/>
     <w:multiLevelType w:val="multilevel"/>
     <w:tmpl w:val="DA36F886"/>
@@ -2711,7 +4198,7 @@
       </w:pPr>
     </w:lvl>
   </w:abstractNum>
-  <w:abstractNum w:abstractNumId="11" w15:restartNumberingAfterBreak="0">
+  <w:abstractNum w:abstractNumId="13" w15:restartNumberingAfterBreak="0">
     <w:nsid w:val="7EE5737F"/>
     <w:multiLevelType w:val="hybridMultilevel"/>
     <w:tmpl w:val="44E8EA7E"/>
@@ -2825,16 +4312,16 @@
     </w:lvl>
   </w:abstractNum>
   <w:num w:numId="1" w16cid:durableId="271939349">
-    <w:abstractNumId w:val="5"/>
+    <w:abstractNumId w:val="6"/>
   </w:num>
   <w:num w:numId="2" w16cid:durableId="1273705076">
+    <w:abstractNumId w:val="13"/>
+  </w:num>
+  <w:num w:numId="3" w16cid:durableId="1981878336">
     <w:abstractNumId w:val="11"/>
   </w:num>
-  <w:num w:numId="3" w16cid:durableId="1981878336">
-    <w:abstractNumId w:val="9"/>
-  </w:num>
   <w:num w:numId="4" w16cid:durableId="723408735">
-    <w:abstractNumId w:val="8"/>
+    <w:abstractNumId w:val="10"/>
   </w:num>
   <w:num w:numId="5" w16cid:durableId="689527747">
     <w:abstractNumId w:val="0"/>
@@ -2849,16 +4336,22 @@
     <w:abstractNumId w:val="4"/>
   </w:num>
   <w:num w:numId="9" w16cid:durableId="30616471">
-    <w:abstractNumId w:val="10"/>
+    <w:abstractNumId w:val="12"/>
   </w:num>
   <w:num w:numId="10" w16cid:durableId="2137864915">
-    <w:abstractNumId w:val="6"/>
+    <w:abstractNumId w:val="7"/>
   </w:num>
   <w:num w:numId="11" w16cid:durableId="1913395648">
     <w:abstractNumId w:val="1"/>
   </w:num>
   <w:num w:numId="12" w16cid:durableId="561329423">
-    <w:abstractNumId w:val="7"/>
+    <w:abstractNumId w:val="9"/>
+  </w:num>
+  <w:num w:numId="13" w16cid:durableId="1782143875">
+    <w:abstractNumId w:val="5"/>
+  </w:num>
+  <w:num w:numId="14" w16cid:durableId="1644888574">
+    <w:abstractNumId w:val="8"/>
   </w:num>
 </w:numbering>
 </file>
@@ -3779,6 +5272,19 @@
       <w:spacing w:val="5"/>
     </w:rPr>
   </w:style>
+  <w:style w:type="paragraph" w:styleId="NormalWeb">
+    <w:name w:val="Normal (Web)"/>
+    <w:basedOn w:val="Normal"/>
+    <w:uiPriority w:val="99"/>
+    <w:semiHidden/>
+    <w:unhideWhenUsed/>
+    <w:rsid w:val="00595570"/>
+    <w:rPr>
+      <w:rFonts w:ascii="Times New Roman" w:hAnsi="Times New Roman" w:cs="Angsana New"/>
+      <w:sz w:val="24"/>
+      <w:szCs w:val="30"/>
+    </w:rPr>
+  </w:style>
 </w:styles>
 </file>
 

</xml_diff>